<commit_message>
Comment: "Add comment TODO s-13 template"
</commit_message>
<xml_diff>
--- a/static/S-13_KO_template.docx
+++ b/static/S-13_KO_template.docx
@@ -153,7 +153,7 @@
                 <w:b w:val="1"/>
                 <w:bCs w:val="1"/>
               </w:rPr>
-              <w:t>+++=data.serviceYear+++</w:t>
+              <w:t>+++=docx.serviceYear+++</w:t>
             </w:r>
           </w:p>
         </w:tc>
@@ -995,26 +995,135 @@
           <w:p>
             <w:pPr>
               <w:pStyle w:val="Normal"/>
+              <w:ind w:left="0"/>
+              <w:jc w:val="center"/>
+              <w:rPr>
+                <w:b w:val="0"/>
+                <w:bCs w:val="0"/>
+                <w:sz w:val="22"/>
+                <w:szCs w:val="22"/>
+              </w:rPr>
+            </w:pPr>
+            <w:r>
+              <w:rPr>
+                <w:b w:val="0"/>
+                <w:bCs w:val="0"/>
+                <w:sz w:val="22"/>
+                <w:szCs w:val="22"/>
+              </w:rPr>
+              <w:t>+++FOR row IN</w:t>
+            </w:r>
+            <w:r>
+              <w:rPr>
+                <w:b w:val="0"/>
+                <w:bCs w:val="0"/>
+                <w:sz w:val="22"/>
+                <w:szCs w:val="22"/>
+              </w:rPr>
+              <w:t xml:space="preserve"> </w:t>
+            </w:r>
+            <w:r>
+              <w:rPr>
+                <w:b w:val="0"/>
+                <w:bCs w:val="0"/>
+                <w:sz w:val="22"/>
+                <w:szCs w:val="22"/>
+              </w:rPr>
+              <w:t>docx.row</w:t>
+            </w:r>
+            <w:r>
+              <w:rPr>
+                <w:b w:val="0"/>
+                <w:bCs w:val="0"/>
+                <w:sz w:val="22"/>
+                <w:szCs w:val="22"/>
+              </w:rPr>
+              <w:t>s</w:t>
+            </w:r>
+            <w:r>
+              <w:rPr>
+                <w:b w:val="0"/>
+                <w:bCs w:val="0"/>
+                <w:sz w:val="22"/>
+                <w:szCs w:val="22"/>
+              </w:rPr>
+              <w:t>++++++=</w:t>
+            </w:r>
+            <w:r>
+              <w:rPr>
+                <w:b w:val="0"/>
+                <w:bCs w:val="0"/>
+                <w:sz w:val="22"/>
+                <w:szCs w:val="22"/>
+              </w:rPr>
+              <w:t>$</w:t>
+            </w:r>
+            <w:r>
+              <w:rPr>
+                <w:b w:val="0"/>
+                <w:bCs w:val="0"/>
+                <w:sz w:val="22"/>
+                <w:szCs w:val="22"/>
+              </w:rPr>
+              <w:t>row.cardId</w:t>
+            </w:r>
+            <w:r>
+              <w:rPr>
+                <w:b w:val="0"/>
+                <w:bCs w:val="0"/>
+                <w:sz w:val="22"/>
+                <w:szCs w:val="22"/>
+              </w:rPr>
+              <w:t>x</w:t>
+            </w:r>
+            <w:r>
+              <w:rPr>
+                <w:b w:val="0"/>
+                <w:bCs w:val="0"/>
+                <w:sz w:val="22"/>
+                <w:szCs w:val="22"/>
+              </w:rPr>
+              <w:t>+++.</w:t>
+            </w:r>
+          </w:p>
+          <w:p>
+            <w:pPr>
+              <w:pStyle w:val="Normal"/>
               <w:ind w:left="57"/>
               <w:jc w:val="center"/>
               <w:rPr>
-                <w:b w:val="1"/>
-                <w:bCs w:val="1"/>
-              </w:rPr>
-            </w:pPr>
-            <w:r>
-              <w:rPr>
-                <w:sz w:val="22"/>
-                <w:szCs w:val="22"/>
-              </w:rPr>
-              <w:t xml:space="preserve">+++FOR record IN </w:t>
-            </w:r>
-            <w:r>
-              <w:rPr>
-                <w:b w:val="1"/>
-                <w:bCs w:val="1"/>
-              </w:rPr>
-              <w:t>data.territoryRecord++++++=$record.cardIdx++++++END-FOR record+++</w:t>
+                <w:b w:val="0"/>
+                <w:bCs w:val="0"/>
+                <w:sz w:val="22"/>
+                <w:szCs w:val="22"/>
+              </w:rPr>
+            </w:pPr>
+            <w:r>
+              <w:rPr>
+                <w:b w:val="0"/>
+                <w:bCs w:val="0"/>
+                <w:sz w:val="22"/>
+                <w:szCs w:val="22"/>
+              </w:rPr>
+              <w:t>+++=$</w:t>
+            </w:r>
+            <w:r>
+              <w:rPr>
+                <w:b w:val="0"/>
+                <w:bCs w:val="0"/>
+                <w:sz w:val="22"/>
+                <w:szCs w:val="22"/>
+              </w:rPr>
+              <w:t>row.cardName</w:t>
+            </w:r>
+            <w:r>
+              <w:rPr>
+                <w:b w:val="0"/>
+                <w:bCs w:val="0"/>
+                <w:sz w:val="22"/>
+                <w:szCs w:val="22"/>
+              </w:rPr>
+              <w:t>++++++END-FOR row+++</w:t>
             </w:r>
           </w:p>
         </w:tc>
@@ -1043,7 +1152,21 @@
                 <w:sz w:val="22"/>
                 <w:szCs w:val="22"/>
               </w:rPr>
-              <w:t>+++=$record.lastDateCompleted+++</w:t>
+              <w:t>+++=$row.</w:t>
+            </w:r>
+            <w:r>
+              <w:rPr>
+                <w:sz w:val="22"/>
+                <w:szCs w:val="22"/>
+              </w:rPr>
+              <w:t>lastDateCompleted</w:t>
+            </w:r>
+            <w:r>
+              <w:rPr>
+                <w:sz w:val="22"/>
+                <w:szCs w:val="22"/>
+              </w:rPr>
+              <w:t>+++</w:t>
             </w:r>
           </w:p>
         </w:tc>
@@ -1073,35 +1196,28 @@
                 <w:sz w:val="22"/>
                 <w:szCs w:val="22"/>
               </w:rPr>
-              <w:t>+++</w:t>
-            </w:r>
-            <w:r>
-              <w:rPr>
-                <w:sz w:val="22"/>
-                <w:szCs w:val="22"/>
-              </w:rPr>
-              <w:t>$</w:t>
-            </w:r>
-            <w:r>
-              <w:rPr>
-                <w:sz w:val="22"/>
-                <w:szCs w:val="22"/>
-              </w:rPr>
-              <w:t>record.territoryRecordContent</w:t>
-            </w:r>
-            <w:r>
-              <w:rPr>
-                <w:sz w:val="22"/>
-                <w:szCs w:val="22"/>
-              </w:rPr>
-              <w:t>[0</w:t>
-            </w:r>
-            <w:r>
-              <w:rPr>
-                <w:sz w:val="22"/>
-                <w:szCs w:val="22"/>
-              </w:rPr>
-              <w:t>].user.name</w:t>
+              <w:t>+++$</w:t>
+            </w:r>
+            <w:r>
+              <w:rPr>
+                <w:sz w:val="22"/>
+                <w:szCs w:val="22"/>
+              </w:rPr>
+              <w:t>row.contents</w:t>
+            </w:r>
+            <w:r>
+              <w:rPr>
+                <w:sz w:val="22"/>
+                <w:szCs w:val="22"/>
+              </w:rPr>
+              <w:t>[</w:t>
+            </w:r>
+            <w:r>
+              <w:rPr>
+                <w:sz w:val="22"/>
+                <w:szCs w:val="22"/>
+              </w:rPr>
+              <w:t>0].nameAssignedTo</w:t>
             </w:r>
             <w:r>
               <w:rPr>
@@ -1138,35 +1254,28 @@
                 <w:sz w:val="22"/>
                 <w:szCs w:val="22"/>
               </w:rPr>
-              <w:t>+++</w:t>
-            </w:r>
-            <w:r>
-              <w:rPr>
-                <w:sz w:val="22"/>
-                <w:szCs w:val="22"/>
-              </w:rPr>
-              <w:t>$</w:t>
-            </w:r>
-            <w:r>
-              <w:rPr>
-                <w:sz w:val="22"/>
-                <w:szCs w:val="22"/>
-              </w:rPr>
-              <w:t>record.territoryRecordContent</w:t>
-            </w:r>
-            <w:r>
-              <w:rPr>
-                <w:sz w:val="22"/>
-                <w:szCs w:val="22"/>
-              </w:rPr>
-              <w:t>[1</w:t>
-            </w:r>
-            <w:r>
-              <w:rPr>
-                <w:sz w:val="22"/>
-                <w:szCs w:val="22"/>
-              </w:rPr>
-              <w:t>].user.name</w:t>
+              <w:t>+++$</w:t>
+            </w:r>
+            <w:r>
+              <w:rPr>
+                <w:sz w:val="22"/>
+                <w:szCs w:val="22"/>
+              </w:rPr>
+              <w:t>row.contents</w:t>
+            </w:r>
+            <w:r>
+              <w:rPr>
+                <w:sz w:val="22"/>
+                <w:szCs w:val="22"/>
+              </w:rPr>
+              <w:t>[1]</w:t>
+            </w:r>
+            <w:r>
+              <w:rPr>
+                <w:sz w:val="22"/>
+                <w:szCs w:val="22"/>
+              </w:rPr>
+              <w:t>.nameAssignedTo</w:t>
             </w:r>
             <w:r>
               <w:rPr>
@@ -1203,42 +1312,21 @@
                 <w:sz w:val="22"/>
                 <w:szCs w:val="22"/>
               </w:rPr>
-              <w:t>+++</w:t>
-            </w:r>
-            <w:r>
-              <w:rPr>
-                <w:sz w:val="22"/>
-                <w:szCs w:val="22"/>
-              </w:rPr>
-              <w:t>$</w:t>
-            </w:r>
-            <w:r>
-              <w:rPr>
-                <w:sz w:val="22"/>
-                <w:szCs w:val="22"/>
-              </w:rPr>
-              <w:t>record.territoryRecordContent</w:t>
-            </w:r>
-            <w:r>
-              <w:rPr>
-                <w:sz w:val="22"/>
-                <w:szCs w:val="22"/>
-              </w:rPr>
-              <w:t>[2</w:t>
-            </w:r>
-            <w:r>
-              <w:rPr>
-                <w:sz w:val="22"/>
-                <w:szCs w:val="22"/>
-              </w:rPr>
-              <w:t>].user.name</w:t>
-            </w:r>
-            <w:r>
-              <w:rPr>
-                <w:sz w:val="22"/>
-                <w:szCs w:val="22"/>
-              </w:rPr>
-              <w:t>+++</w:t>
+              <w:t>+++$</w:t>
+            </w:r>
+            <w:r>
+              <w:rPr>
+                <w:sz w:val="22"/>
+                <w:szCs w:val="22"/>
+              </w:rPr>
+              <w:t>row.contents</w:t>
+            </w:r>
+            <w:r>
+              <w:rPr>
+                <w:sz w:val="22"/>
+                <w:szCs w:val="22"/>
+              </w:rPr>
+              <w:t>[2].nameAssignedTo+++</w:t>
             </w:r>
           </w:p>
         </w:tc>
@@ -1268,42 +1356,21 @@
                 <w:sz w:val="22"/>
                 <w:szCs w:val="22"/>
               </w:rPr>
-              <w:t>+++</w:t>
-            </w:r>
-            <w:r>
-              <w:rPr>
-                <w:sz w:val="22"/>
-                <w:szCs w:val="22"/>
-              </w:rPr>
-              <w:t>$</w:t>
-            </w:r>
-            <w:r>
-              <w:rPr>
-                <w:sz w:val="22"/>
-                <w:szCs w:val="22"/>
-              </w:rPr>
-              <w:t>record.territoryRecordContent</w:t>
-            </w:r>
-            <w:r>
-              <w:rPr>
-                <w:sz w:val="22"/>
-                <w:szCs w:val="22"/>
-              </w:rPr>
-              <w:t>[3</w:t>
-            </w:r>
-            <w:r>
-              <w:rPr>
-                <w:sz w:val="22"/>
-                <w:szCs w:val="22"/>
-              </w:rPr>
-              <w:t>].user.name</w:t>
-            </w:r>
-            <w:r>
-              <w:rPr>
-                <w:sz w:val="22"/>
-                <w:szCs w:val="22"/>
-              </w:rPr>
-              <w:t>+++</w:t>
+              <w:t>+++$</w:t>
+            </w:r>
+            <w:r>
+              <w:rPr>
+                <w:sz w:val="22"/>
+                <w:szCs w:val="22"/>
+              </w:rPr>
+              <w:t>row.contents</w:t>
+            </w:r>
+            <w:r>
+              <w:rPr>
+                <w:sz w:val="22"/>
+                <w:szCs w:val="22"/>
+              </w:rPr>
+              <w:t>[3].nameAssignedTo+++</w:t>
             </w:r>
           </w:p>
         </w:tc>
@@ -1370,28 +1437,7 @@
                 <w:sz w:val="22"/>
                 <w:szCs w:val="22"/>
               </w:rPr>
-              <w:t>+++</w:t>
-            </w:r>
-            <w:r>
-              <w:rPr>
-                <w:sz w:val="22"/>
-                <w:szCs w:val="22"/>
-              </w:rPr>
-              <w:t>$</w:t>
-            </w:r>
-            <w:r>
-              <w:rPr>
-                <w:sz w:val="22"/>
-                <w:szCs w:val="22"/>
-              </w:rPr>
-              <w:t>record.territoryRecordContent</w:t>
-            </w:r>
-            <w:r>
-              <w:rPr>
-                <w:sz w:val="22"/>
-                <w:szCs w:val="22"/>
-              </w:rPr>
-              <w:t>[0].</w:t>
+              <w:t>+++$row.contents[0].</w:t>
             </w:r>
             <w:r>
               <w:rPr>
@@ -1434,28 +1480,7 @@
                 <w:sz w:val="22"/>
                 <w:szCs w:val="22"/>
               </w:rPr>
-              <w:t>+++</w:t>
-            </w:r>
-            <w:r>
-              <w:rPr>
-                <w:sz w:val="22"/>
-                <w:szCs w:val="22"/>
-              </w:rPr>
-              <w:t>$</w:t>
-            </w:r>
-            <w:r>
-              <w:rPr>
-                <w:sz w:val="22"/>
-                <w:szCs w:val="22"/>
-              </w:rPr>
-              <w:t>record.territoryRecordContent</w:t>
-            </w:r>
-            <w:r>
-              <w:rPr>
-                <w:sz w:val="22"/>
-                <w:szCs w:val="22"/>
-              </w:rPr>
-              <w:t>[0].</w:t>
+              <w:t>+++$row.contents[0].</w:t>
             </w:r>
             <w:r>
               <w:rPr>
@@ -1486,6 +1511,7 @@
           </w:tcPr>
           <w:p>
             <w:pPr>
+              <w:pStyle w:val="Normal"/>
               <w:spacing w:before="40"/>
               <w:jc w:val="center"/>
               <w:rPr>
@@ -1498,21 +1524,14 @@
                 <w:sz w:val="22"/>
                 <w:szCs w:val="22"/>
               </w:rPr>
-              <w:t>+++</w:t>
-            </w:r>
-            <w:r>
-              <w:rPr>
-                <w:sz w:val="22"/>
-                <w:szCs w:val="22"/>
-              </w:rPr>
-              <w:t>$</w:t>
-            </w:r>
-            <w:r>
-              <w:rPr>
-                <w:sz w:val="22"/>
-                <w:szCs w:val="22"/>
-              </w:rPr>
-              <w:t>record.territoryRecordContent</w:t>
+              <w:t>+++$</w:t>
+            </w:r>
+            <w:r>
+              <w:rPr>
+                <w:sz w:val="22"/>
+                <w:szCs w:val="22"/>
+              </w:rPr>
+              <w:t>row.contents</w:t>
             </w:r>
             <w:r>
               <w:rPr>
@@ -1550,6 +1569,7 @@
           </w:tcPr>
           <w:p>
             <w:pPr>
+              <w:pStyle w:val="Normal"/>
               <w:spacing w:before="40"/>
               <w:jc w:val="center"/>
               <w:rPr>
@@ -1562,21 +1582,14 @@
                 <w:sz w:val="22"/>
                 <w:szCs w:val="22"/>
               </w:rPr>
-              <w:t>+++</w:t>
-            </w:r>
-            <w:r>
-              <w:rPr>
-                <w:sz w:val="22"/>
-                <w:szCs w:val="22"/>
-              </w:rPr>
-              <w:t>$</w:t>
-            </w:r>
-            <w:r>
-              <w:rPr>
-                <w:sz w:val="22"/>
-                <w:szCs w:val="22"/>
-              </w:rPr>
-              <w:t>record.territoryRecordContent</w:t>
+              <w:t>+++$</w:t>
+            </w:r>
+            <w:r>
+              <w:rPr>
+                <w:sz w:val="22"/>
+                <w:szCs w:val="22"/>
+              </w:rPr>
+              <w:t>row.contents</w:t>
             </w:r>
             <w:r>
               <w:rPr>
@@ -1614,6 +1627,7 @@
           </w:tcPr>
           <w:p>
             <w:pPr>
+              <w:pStyle w:val="Normal"/>
               <w:spacing w:before="40"/>
               <w:jc w:val="center"/>
               <w:rPr>
@@ -1626,21 +1640,14 @@
                 <w:sz w:val="22"/>
                 <w:szCs w:val="22"/>
               </w:rPr>
-              <w:t>+++</w:t>
-            </w:r>
-            <w:r>
-              <w:rPr>
-                <w:sz w:val="22"/>
-                <w:szCs w:val="22"/>
-              </w:rPr>
-              <w:t>$</w:t>
-            </w:r>
-            <w:r>
-              <w:rPr>
-                <w:sz w:val="22"/>
-                <w:szCs w:val="22"/>
-              </w:rPr>
-              <w:t>record.territoryRecordContent</w:t>
+              <w:t>+++$</w:t>
+            </w:r>
+            <w:r>
+              <w:rPr>
+                <w:sz w:val="22"/>
+                <w:szCs w:val="22"/>
+              </w:rPr>
+              <w:t>row.contents</w:t>
             </w:r>
             <w:r>
               <w:rPr>
@@ -1678,6 +1685,7 @@
           </w:tcPr>
           <w:p>
             <w:pPr>
+              <w:pStyle w:val="Normal"/>
               <w:spacing w:before="40"/>
               <w:jc w:val="center"/>
               <w:rPr>
@@ -1690,14 +1698,35 @@
                 <w:sz w:val="22"/>
                 <w:szCs w:val="22"/>
               </w:rPr>
+              <w:t>+++$</w:t>
+            </w:r>
+            <w:r>
+              <w:rPr>
+                <w:sz w:val="22"/>
+                <w:szCs w:val="22"/>
+              </w:rPr>
+              <w:t>row.contents</w:t>
+            </w:r>
+            <w:r>
+              <w:rPr>
+                <w:sz w:val="22"/>
+                <w:szCs w:val="22"/>
+              </w:rPr>
+              <w:t>[2].</w:t>
+            </w:r>
+            <w:r>
+              <w:rPr>
+                <w:sz w:val="22"/>
+                <w:szCs w:val="22"/>
+              </w:rPr>
+              <w:t>dateCompleted</w:t>
+            </w:r>
+            <w:r>
+              <w:rPr>
+                <w:sz w:val="22"/>
+                <w:szCs w:val="22"/>
+              </w:rPr>
               <w:t>+++</w:t>
-            </w:r>
-            <w:r>
-              <w:rPr>
-                <w:sz w:val="22"/>
-                <w:szCs w:val="22"/>
-              </w:rPr>
-              <w:t>$record.territoryRecordContent[2].dateCompleted+++</w:t>
             </w:r>
           </w:p>
         </w:tc>
@@ -1714,6 +1743,7 @@
           </w:tcPr>
           <w:p>
             <w:pPr>
+              <w:pStyle w:val="Normal"/>
               <w:spacing w:before="40"/>
               <w:jc w:val="center"/>
               <w:rPr>
@@ -1726,14 +1756,35 @@
                 <w:sz w:val="22"/>
                 <w:szCs w:val="22"/>
               </w:rPr>
+              <w:t>+++$</w:t>
+            </w:r>
+            <w:r>
+              <w:rPr>
+                <w:sz w:val="22"/>
+                <w:szCs w:val="22"/>
+              </w:rPr>
+              <w:t>row.contents</w:t>
+            </w:r>
+            <w:r>
+              <w:rPr>
+                <w:sz w:val="22"/>
+                <w:szCs w:val="22"/>
+              </w:rPr>
+              <w:t>[3].</w:t>
+            </w:r>
+            <w:r>
+              <w:rPr>
+                <w:sz w:val="22"/>
+                <w:szCs w:val="22"/>
+              </w:rPr>
+              <w:t>dateAssigned</w:t>
+            </w:r>
+            <w:r>
+              <w:rPr>
+                <w:sz w:val="22"/>
+                <w:szCs w:val="22"/>
+              </w:rPr>
               <w:t>+++</w:t>
-            </w:r>
-            <w:r>
-              <w:rPr>
-                <w:sz w:val="22"/>
-                <w:szCs w:val="22"/>
-              </w:rPr>
-              <w:t>$record.territoryRecordContent[3].dateAssigned+++</w:t>
             </w:r>
           </w:p>
         </w:tc>
@@ -1750,6 +1801,7 @@
           </w:tcPr>
           <w:p>
             <w:pPr>
+              <w:pStyle w:val="Normal"/>
               <w:spacing w:before="40"/>
               <w:jc w:val="center"/>
               <w:rPr>
@@ -1762,28 +1814,7 @@
                 <w:sz w:val="22"/>
                 <w:szCs w:val="22"/>
               </w:rPr>
-              <w:t>+++</w:t>
-            </w:r>
-            <w:r>
-              <w:rPr>
-                <w:sz w:val="22"/>
-                <w:szCs w:val="22"/>
-              </w:rPr>
-              <w:t>$</w:t>
-            </w:r>
-            <w:r>
-              <w:rPr>
-                <w:sz w:val="22"/>
-                <w:szCs w:val="22"/>
-              </w:rPr>
-              <w:t>record.territoryRecordContent</w:t>
-            </w:r>
-            <w:r>
-              <w:rPr>
-                <w:sz w:val="22"/>
-                <w:szCs w:val="22"/>
-              </w:rPr>
-              <w:t>[3].</w:t>
+              <w:t>+++$row.contents[3].</w:t>
             </w:r>
             <w:r>
               <w:rPr>

</xml_diff>

<commit_message>
Refactor: "Change s-13 template"
</commit_message>
<xml_diff>
--- a/static/S-13_KO_template.docx
+++ b/static/S-13_KO_template.docx
@@ -9,8 +9,7 @@
         <w:jc w:val="left"/>
         <w:rPr>
           <w:rFonts w:ascii="KoPub돋움체 Bold" w:hAnsi="KoPub돋움체 Bold" w:eastAsia="KoPub돋움체 Bold"/>
-          <w:b w:val="1"/>
-          <w:bCs w:val="1"/>
+          <w:b/>
           <w:sz w:val="25"/>
           <w:szCs w:val="25"/>
           <w:lang w:eastAsia="ko-KR"/>
@@ -20,31 +19,18 @@
       <w:bookmarkEnd w:id="0"/>
       <w:r>
         <w:rPr>
-          <w:rFonts w:ascii="KoPub돋움체 Bold" w:hAnsi="KoPub돋움체 Bold" w:eastAsia="KoPub돋움체 Bold"/>
-          <w:b w:val="1"/>
-          <w:bCs w:val="1"/>
+          <w:rFonts w:hint="eastAsia" w:ascii="KoPub돋움체 Bold" w:hAnsi="KoPub돋움체 Bold" w:eastAsia="KoPub돋움체 Bold"/>
+          <w:b/>
           <w:sz w:val="25"/>
           <w:szCs w:val="25"/>
           <w:lang w:eastAsia="ko-KR"/>
         </w:rPr>
-        <w:t>구역</w:t>
+        <w:t xml:space="preserve">구역 </w:t>
       </w:r>
       <w:r>
         <w:rPr>
-          <w:rFonts w:ascii="KoPub돋움체 Bold" w:hAnsi="KoPub돋움체 Bold" w:eastAsia="KoPub돋움체 Bold"/>
-          <w:b w:val="1"/>
-          <w:bCs w:val="1"/>
-          <w:sz w:val="25"/>
-          <w:szCs w:val="25"/>
-          <w:lang w:eastAsia="ko-KR"/>
-        </w:rPr>
-        <w:t xml:space="preserve"> </w:t>
-      </w:r>
-      <w:r>
-        <w:rPr>
-          <w:rFonts w:ascii="KoPub돋움체 Bold" w:hAnsi="KoPub돋움체 Bold" w:eastAsia="KoPub돋움체 Bold"/>
-          <w:b w:val="1"/>
-          <w:bCs w:val="1"/>
+          <w:rFonts w:hint="eastAsia" w:ascii="KoPub돋움체 Bold" w:hAnsi="KoPub돋움체 Bold" w:eastAsia="KoPub돋움체 Bold"/>
+          <w:b/>
           <w:sz w:val="25"/>
           <w:szCs w:val="25"/>
           <w:lang w:eastAsia="ko-KR"/>
@@ -53,9 +39,8 @@
       </w:r>
       <w:r>
         <w:rPr>
-          <w:rFonts w:ascii="KoPub돋움체 Bold" w:hAnsi="KoPub돋움체 Bold" w:eastAsia="KoPub돋움체 Bold"/>
-          <w:b w:val="1"/>
-          <w:bCs w:val="1"/>
+          <w:rFonts w:hint="eastAsia" w:ascii="KoPub돋움체 Bold" w:hAnsi="KoPub돋움체 Bold" w:eastAsia="KoPub돋움체 Bold"/>
+          <w:b/>
           <w:sz w:val="25"/>
           <w:szCs w:val="25"/>
           <w:lang w:eastAsia="ko-KR"/>
@@ -144,16 +129,70 @@
             <w:pPr>
               <w:jc w:val="center"/>
               <w:rPr>
+                <w:rFonts w:ascii="Arial" w:hAnsi="Arial" w:eastAsia="Arial" w:cs="Arial"/>
+                <w:b w:val="0"/>
+                <w:bCs w:val="0"/>
+                <w:i w:val="0"/>
+                <w:iCs w:val="0"/>
+                <w:caps w:val="0"/>
+                <w:smallCaps w:val="0"/>
+                <w:noProof w:val="0"/>
+                <w:color w:val="000000" w:themeColor="text1" w:themeTint="FF" w:themeShade="FF"/>
+                <w:sz w:val="24"/>
+                <w:szCs w:val="24"/>
+                <w:lang w:eastAsia="ja-JP"/>
+              </w:rPr>
+            </w:pPr>
+            <w:r>
+              <w:rPr>
+                <w:rFonts w:ascii="Arial" w:hAnsi="Arial" w:eastAsia="Arial" w:cs="Arial"/>
                 <w:b w:val="1"/>
                 <w:bCs w:val="1"/>
-              </w:rPr>
-            </w:pPr>
-            <w:r>
-              <w:rPr>
+                <w:i w:val="0"/>
+                <w:iCs w:val="0"/>
+                <w:caps w:val="0"/>
+                <w:smallCaps w:val="0"/>
+                <w:noProof w:val="0"/>
+                <w:color w:val="000000" w:themeColor="text1" w:themeTint="FF" w:themeShade="FF"/>
+                <w:sz w:val="24"/>
+                <w:szCs w:val="24"/>
+                <w:lang w:val="en-US" w:eastAsia="ja-JP"/>
+              </w:rPr>
+              <w:t>+++=</w:t>
+            </w:r>
+            <w:r>
+              <w:rPr>
+                <w:rFonts w:ascii="Arial" w:hAnsi="Arial" w:eastAsia="Arial" w:cs="Arial"/>
                 <w:b w:val="1"/>
                 <w:bCs w:val="1"/>
-              </w:rPr>
-              <w:t>+++=docx.serviceYear+++</w:t>
+                <w:i w:val="0"/>
+                <w:iCs w:val="0"/>
+                <w:caps w:val="0"/>
+                <w:smallCaps w:val="0"/>
+                <w:noProof w:val="0"/>
+                <w:color w:val="000000" w:themeColor="text1" w:themeTint="FF" w:themeShade="FF"/>
+                <w:sz w:val="24"/>
+                <w:szCs w:val="24"/>
+                <w:lang w:val="en-US" w:eastAsia="ja-JP"/>
+              </w:rPr>
+              <w:t>docx.serviceYear</w:t>
+            </w:r>
+            <w:r>
+              <w:rPr>
+                <w:rFonts w:ascii="Arial" w:hAnsi="Arial" w:eastAsia="Arial" w:cs="Arial"/>
+                <w:b w:val="1"/>
+                <w:bCs w:val="1"/>
+                <w:i w:val="0"/>
+                <w:iCs w:val="0"/>
+                <w:caps w:val="0"/>
+                <w:smallCaps w:val="0"/>
+                <w:noProof w:val="0"/>
+                <w:color w:val="000000" w:themeColor="text1" w:themeTint="FF" w:themeShade="FF"/>
+                <w:sz w:val="24"/>
+                <w:szCs w:val="24"/>
+                <w:lang w:val="en-US" w:eastAsia="ja-JP"/>
+              </w:rPr>
+              <w:t>+++</w:t>
             </w:r>
           </w:p>
         </w:tc>
@@ -194,9 +233,6 @@
         <w:gridCol w:w="1068"/>
       </w:tblGrid>
       <w:tr>
-        <w:trPr>
-          <w:trHeight w:val="300"/>
-        </w:trPr>
         <w:tc>
           <w:tcPr>
             <w:tcW w:w="709" w:type="dxa"/>
@@ -977,12 +1013,11 @@
       </w:tr>
       <w:tr>
         <w:trPr>
-          <w:trHeight w:val="300"/>
+          <w:trHeight w:val="600"/>
         </w:trPr>
         <w:tc>
           <w:tcPr>
             <w:tcW w:w="709" w:type="dxa"/>
-            <w:vMerge w:val="restart"/>
             <w:tcBorders>
               <w:top w:val="single" w:color="auto" w:sz="12" w:space="0"/>
               <w:left w:val="single" w:color="auto" w:sz="24" w:space="0"/>
@@ -995,142 +1030,74 @@
           <w:p>
             <w:pPr>
               <w:pStyle w:val="Normal"/>
-              <w:ind w:left="0"/>
-              <w:jc w:val="center"/>
-              <w:rPr>
-                <w:b w:val="0"/>
-                <w:bCs w:val="0"/>
-                <w:sz w:val="22"/>
-                <w:szCs w:val="22"/>
-              </w:rPr>
-            </w:pPr>
-            <w:r>
-              <w:rPr>
-                <w:b w:val="0"/>
-                <w:bCs w:val="0"/>
-                <w:sz w:val="22"/>
-                <w:szCs w:val="22"/>
+              <w:ind w:left="57"/>
+              <w:jc w:val="center"/>
+              <w:rPr>
+                <w:rFonts w:ascii="Arial" w:hAnsi="Arial" w:eastAsia="Arial" w:cs="Arial"/>
+                <w:b w:val="0"/>
+                <w:bCs w:val="0"/>
+                <w:i w:val="0"/>
+                <w:iCs w:val="0"/>
+                <w:caps w:val="0"/>
+                <w:smallCaps w:val="0"/>
+                <w:color w:val="000000" w:themeColor="text1" w:themeTint="FF" w:themeShade="FF"/>
+                <w:sz w:val="22"/>
+                <w:szCs w:val="22"/>
+              </w:rPr>
+            </w:pPr>
+            <w:r>
+              <w:rPr>
+                <w:rFonts w:ascii="Arial" w:hAnsi="Arial" w:eastAsia="Arial" w:cs="Arial"/>
+                <w:b w:val="0"/>
+                <w:bCs w:val="0"/>
+                <w:i w:val="0"/>
+                <w:iCs w:val="0"/>
+                <w:caps w:val="0"/>
+                <w:smallCaps w:val="0"/>
+                <w:color w:val="000000" w:themeColor="text1" w:themeTint="FF" w:themeShade="FF"/>
+                <w:sz w:val="22"/>
+                <w:szCs w:val="22"/>
+                <w:lang w:val="en-US"/>
               </w:rPr>
               <w:t>+++FOR row IN</w:t>
             </w:r>
             <w:r>
               <w:rPr>
-                <w:b w:val="0"/>
-                <w:bCs w:val="0"/>
-                <w:sz w:val="22"/>
-                <w:szCs w:val="22"/>
+                <w:rFonts w:ascii="Arial" w:hAnsi="Arial" w:eastAsia="Arial" w:cs="Arial"/>
+                <w:b w:val="0"/>
+                <w:bCs w:val="0"/>
+                <w:i w:val="0"/>
+                <w:iCs w:val="0"/>
+                <w:caps w:val="0"/>
+                <w:smallCaps w:val="0"/>
+                <w:color w:val="000000" w:themeColor="text1" w:themeTint="FF" w:themeShade="FF"/>
+                <w:sz w:val="22"/>
+                <w:szCs w:val="22"/>
+                <w:lang w:eastAsia="ja-JP"/>
               </w:rPr>
               <w:t xml:space="preserve"> </w:t>
             </w:r>
             <w:r>
               <w:rPr>
-                <w:b w:val="0"/>
-                <w:bCs w:val="0"/>
-                <w:sz w:val="22"/>
-                <w:szCs w:val="22"/>
-              </w:rPr>
-              <w:t>docx.row</w:t>
-            </w:r>
-            <w:r>
-              <w:rPr>
-                <w:b w:val="0"/>
-                <w:bCs w:val="0"/>
-                <w:sz w:val="22"/>
-                <w:szCs w:val="22"/>
-              </w:rPr>
-              <w:t>s</w:t>
-            </w:r>
-            <w:r>
-              <w:rPr>
-                <w:b w:val="0"/>
-                <w:bCs w:val="0"/>
-                <w:sz w:val="22"/>
-                <w:szCs w:val="22"/>
-              </w:rPr>
-              <w:t>++++++=</w:t>
-            </w:r>
-            <w:r>
-              <w:rPr>
-                <w:b w:val="0"/>
-                <w:bCs w:val="0"/>
-                <w:sz w:val="22"/>
-                <w:szCs w:val="22"/>
-              </w:rPr>
-              <w:t>$</w:t>
-            </w:r>
-            <w:r>
-              <w:rPr>
-                <w:b w:val="0"/>
-                <w:bCs w:val="0"/>
-                <w:sz w:val="22"/>
-                <w:szCs w:val="22"/>
-              </w:rPr>
-              <w:t>row.cardId</w:t>
-            </w:r>
-            <w:r>
-              <w:rPr>
-                <w:b w:val="0"/>
-                <w:bCs w:val="0"/>
-                <w:sz w:val="22"/>
-                <w:szCs w:val="22"/>
-              </w:rPr>
-              <w:t>x</w:t>
-            </w:r>
-            <w:r>
-              <w:rPr>
-                <w:b w:val="0"/>
-                <w:bCs w:val="0"/>
-                <w:sz w:val="22"/>
-                <w:szCs w:val="22"/>
-              </w:rPr>
-              <w:t>+++.</w:t>
-            </w:r>
-          </w:p>
-          <w:p>
-            <w:pPr>
-              <w:pStyle w:val="Normal"/>
-              <w:ind w:left="57"/>
-              <w:jc w:val="center"/>
-              <w:rPr>
-                <w:b w:val="0"/>
-                <w:bCs w:val="0"/>
-                <w:sz w:val="22"/>
-                <w:szCs w:val="22"/>
-              </w:rPr>
-            </w:pPr>
-            <w:r>
-              <w:rPr>
-                <w:b w:val="0"/>
-                <w:bCs w:val="0"/>
-                <w:sz w:val="22"/>
-                <w:szCs w:val="22"/>
-              </w:rPr>
-              <w:t>+++=$</w:t>
-            </w:r>
-            <w:r>
-              <w:rPr>
-                <w:b w:val="0"/>
-                <w:bCs w:val="0"/>
-                <w:sz w:val="22"/>
-                <w:szCs w:val="22"/>
-              </w:rPr>
-              <w:t>row.cardName</w:t>
-            </w:r>
-            <w:r>
-              <w:rPr>
-                <w:b w:val="0"/>
-                <w:bCs w:val="0"/>
-                <w:sz w:val="22"/>
-                <w:szCs w:val="22"/>
-              </w:rPr>
-              <w:t>++++++END-FOR row+++</w:t>
+                <w:rFonts w:ascii="Arial" w:hAnsi="Arial" w:eastAsia="Arial" w:cs="Arial"/>
+                <w:b w:val="0"/>
+                <w:bCs w:val="0"/>
+                <w:i w:val="0"/>
+                <w:iCs w:val="0"/>
+                <w:caps w:val="0"/>
+                <w:smallCaps w:val="0"/>
+                <w:color w:val="000000" w:themeColor="text1" w:themeTint="FF" w:themeShade="FF"/>
+                <w:sz w:val="22"/>
+                <w:szCs w:val="22"/>
+                <w:lang w:val="en-US"/>
+              </w:rPr>
+              <w:t>docx.rows+++</w:t>
             </w:r>
           </w:p>
         </w:tc>
         <w:tc>
           <w:tcPr>
             <w:tcW w:w="1276" w:type="dxa"/>
-            <w:vMerge w:val="restart"/>
             <w:tcBorders>
               <w:top w:val="single" w:color="auto" w:sz="12" w:space="0"/>
               <w:left w:val="single" w:color="auto" w:sz="4" w:space="0"/>
@@ -1147,27 +1114,6 @@
                 <w:szCs w:val="22"/>
               </w:rPr>
             </w:pPr>
-            <w:r>
-              <w:rPr>
-                <w:sz w:val="22"/>
-                <w:szCs w:val="22"/>
-              </w:rPr>
-              <w:t>+++=$row.</w:t>
-            </w:r>
-            <w:r>
-              <w:rPr>
-                <w:sz w:val="22"/>
-                <w:szCs w:val="22"/>
-              </w:rPr>
-              <w:t>lastDateCompleted</w:t>
-            </w:r>
-            <w:r>
-              <w:rPr>
-                <w:sz w:val="22"/>
-                <w:szCs w:val="22"/>
-              </w:rPr>
-              <w:t>+++</w:t>
-            </w:r>
           </w:p>
         </w:tc>
         <w:tc>
@@ -1177,7 +1123,7 @@
             <w:tcBorders>
               <w:top w:val="single" w:color="auto" w:sz="12" w:space="0"/>
               <w:left w:val="single" w:color="auto" w:sz="24" w:space="0"/>
-              <w:bottom w:val="single" w:color="auto" w:sz="4" w:space="0"/>
+              <w:bottom w:val="single" w:color="auto" w:sz="12" w:space="0"/>
               <w:right w:val="single" w:color="auto" w:sz="12" w:space="0"/>
             </w:tcBorders>
             <w:tcMar/>
@@ -1191,41 +1137,6 @@
                 <w:szCs w:val="22"/>
               </w:rPr>
             </w:pPr>
-            <w:r>
-              <w:rPr>
-                <w:sz w:val="22"/>
-                <w:szCs w:val="22"/>
-              </w:rPr>
-              <w:t>+++$</w:t>
-            </w:r>
-            <w:r>
-              <w:rPr>
-                <w:sz w:val="22"/>
-                <w:szCs w:val="22"/>
-              </w:rPr>
-              <w:t>row.contents</w:t>
-            </w:r>
-            <w:r>
-              <w:rPr>
-                <w:sz w:val="22"/>
-                <w:szCs w:val="22"/>
-              </w:rPr>
-              <w:t>[</w:t>
-            </w:r>
-            <w:r>
-              <w:rPr>
-                <w:sz w:val="22"/>
-                <w:szCs w:val="22"/>
-              </w:rPr>
-              <w:t>0].nameAssignedTo</w:t>
-            </w:r>
-            <w:r>
-              <w:rPr>
-                <w:sz w:val="22"/>
-                <w:szCs w:val="22"/>
-              </w:rPr>
-              <w:t>+++</w:t>
-            </w:r>
           </w:p>
         </w:tc>
         <w:tc>
@@ -1235,7 +1146,7 @@
             <w:tcBorders>
               <w:top w:val="single" w:color="auto" w:sz="12" w:space="0"/>
               <w:left w:val="single" w:color="auto" w:sz="12" w:space="0"/>
-              <w:bottom w:val="single" w:color="auto" w:sz="4" w:space="0"/>
+              <w:bottom w:val="single" w:color="auto" w:sz="12" w:space="0"/>
               <w:right w:val="single" w:color="auto" w:sz="12" w:space="0"/>
             </w:tcBorders>
             <w:tcMar/>
@@ -1249,41 +1160,6 @@
                 <w:szCs w:val="22"/>
               </w:rPr>
             </w:pPr>
-            <w:r>
-              <w:rPr>
-                <w:sz w:val="22"/>
-                <w:szCs w:val="22"/>
-              </w:rPr>
-              <w:t>+++$</w:t>
-            </w:r>
-            <w:r>
-              <w:rPr>
-                <w:sz w:val="22"/>
-                <w:szCs w:val="22"/>
-              </w:rPr>
-              <w:t>row.contents</w:t>
-            </w:r>
-            <w:r>
-              <w:rPr>
-                <w:sz w:val="22"/>
-                <w:szCs w:val="22"/>
-              </w:rPr>
-              <w:t>[1]</w:t>
-            </w:r>
-            <w:r>
-              <w:rPr>
-                <w:sz w:val="22"/>
-                <w:szCs w:val="22"/>
-              </w:rPr>
-              <w:t>.nameAssignedTo</w:t>
-            </w:r>
-            <w:r>
-              <w:rPr>
-                <w:sz w:val="22"/>
-                <w:szCs w:val="22"/>
-              </w:rPr>
-              <w:t>+++</w:t>
-            </w:r>
           </w:p>
         </w:tc>
         <w:tc>
@@ -1293,7 +1169,7 @@
             <w:tcBorders>
               <w:top w:val="single" w:color="auto" w:sz="12" w:space="0"/>
               <w:left w:val="single" w:color="auto" w:sz="12" w:space="0"/>
-              <w:bottom w:val="single" w:color="auto" w:sz="4" w:space="0"/>
+              <w:bottom w:val="single" w:color="auto" w:sz="12" w:space="0"/>
               <w:right w:val="single" w:color="auto" w:sz="12" w:space="0"/>
             </w:tcBorders>
             <w:tcMar/>
@@ -1307,27 +1183,6 @@
                 <w:szCs w:val="22"/>
               </w:rPr>
             </w:pPr>
-            <w:r>
-              <w:rPr>
-                <w:sz w:val="22"/>
-                <w:szCs w:val="22"/>
-              </w:rPr>
-              <w:t>+++$</w:t>
-            </w:r>
-            <w:r>
-              <w:rPr>
-                <w:sz w:val="22"/>
-                <w:szCs w:val="22"/>
-              </w:rPr>
-              <w:t>row.contents</w:t>
-            </w:r>
-            <w:r>
-              <w:rPr>
-                <w:sz w:val="22"/>
-                <w:szCs w:val="22"/>
-              </w:rPr>
-              <w:t>[2].nameAssignedTo+++</w:t>
-            </w:r>
           </w:p>
         </w:tc>
         <w:tc>
@@ -1337,8 +1192,8 @@
             <w:tcBorders>
               <w:top w:val="single" w:color="auto" w:sz="12" w:space="0"/>
               <w:left w:val="single" w:color="auto" w:sz="12" w:space="0"/>
-              <w:bottom w:val="single" w:color="auto" w:sz="4" w:space="0"/>
-              <w:right w:val="single" w:color="auto" w:sz="24" w:space="0"/>
+              <w:bottom w:val="single" w:color="auto" w:sz="12" w:space="0"/>
+              <w:right w:val="single" w:color="000000" w:themeColor="text1" w:sz="24" w:space="0"/>
             </w:tcBorders>
             <w:tcMar/>
           </w:tcPr>
@@ -1351,27 +1206,6 @@
                 <w:szCs w:val="22"/>
               </w:rPr>
             </w:pPr>
-            <w:r>
-              <w:rPr>
-                <w:sz w:val="22"/>
-                <w:szCs w:val="22"/>
-              </w:rPr>
-              <w:t>+++$</w:t>
-            </w:r>
-            <w:r>
-              <w:rPr>
-                <w:sz w:val="22"/>
-                <w:szCs w:val="22"/>
-              </w:rPr>
-              <w:t>row.contents</w:t>
-            </w:r>
-            <w:r>
-              <w:rPr>
-                <w:sz w:val="22"/>
-                <w:szCs w:val="22"/>
-              </w:rPr>
-              <w:t>[3].nameAssignedTo+++</w:t>
-            </w:r>
           </w:p>
         </w:tc>
       </w:tr>
@@ -1382,12 +1216,369 @@
         <w:tc>
           <w:tcPr>
             <w:tcW w:w="709" w:type="dxa"/>
+            <w:vMerge w:val="restart"/>
+            <w:tcBorders>
+              <w:top w:val="single" w:color="auto" w:sz="12" w:space="0"/>
+              <w:left w:val="single" w:color="auto" w:sz="24" w:space="0"/>
+              <w:bottom w:val="single" w:color="000000" w:themeColor="text1" w:sz="24"/>
+              <w:right w:val="single" w:color="auto" w:sz="4" w:space="0"/>
+            </w:tcBorders>
+            <w:shd w:val="clear" w:color="auto" w:fill="auto"/>
+            <w:tcMar/>
+            <w:vAlign w:val="center"/>
+          </w:tcPr>
+          <w:p>
+            <w:pPr>
+              <w:ind w:left="0"/>
+              <w:jc w:val="center"/>
+              <w:rPr>
+                <w:rFonts w:ascii="Arial" w:hAnsi="Arial" w:eastAsia="Arial" w:cs="Arial"/>
+                <w:b w:val="0"/>
+                <w:bCs w:val="0"/>
+                <w:i w:val="0"/>
+                <w:iCs w:val="0"/>
+                <w:caps w:val="0"/>
+                <w:smallCaps w:val="0"/>
+                <w:color w:val="000000" w:themeColor="text1" w:themeTint="FF" w:themeShade="FF"/>
+                <w:sz w:val="22"/>
+                <w:szCs w:val="22"/>
+              </w:rPr>
+            </w:pPr>
+            <w:r>
+              <w:rPr>
+                <w:rFonts w:ascii="Arial" w:hAnsi="Arial" w:eastAsia="Arial" w:cs="Arial"/>
+                <w:b w:val="0"/>
+                <w:bCs w:val="0"/>
+                <w:i w:val="0"/>
+                <w:iCs w:val="0"/>
+                <w:caps w:val="0"/>
+                <w:smallCaps w:val="0"/>
+                <w:color w:val="000000" w:themeColor="text1" w:themeTint="FF" w:themeShade="FF"/>
+                <w:sz w:val="22"/>
+                <w:szCs w:val="22"/>
+                <w:lang w:val="en-US"/>
+              </w:rPr>
+              <w:t>+++=$</w:t>
+            </w:r>
+            <w:r>
+              <w:rPr>
+                <w:rFonts w:ascii="Arial" w:hAnsi="Arial" w:eastAsia="Arial" w:cs="Arial"/>
+                <w:b w:val="0"/>
+                <w:bCs w:val="0"/>
+                <w:i w:val="0"/>
+                <w:iCs w:val="0"/>
+                <w:caps w:val="0"/>
+                <w:smallCaps w:val="0"/>
+                <w:color w:val="000000" w:themeColor="text1" w:themeTint="FF" w:themeShade="FF"/>
+                <w:sz w:val="22"/>
+                <w:szCs w:val="22"/>
+                <w:lang w:val="en-US"/>
+              </w:rPr>
+              <w:t>row.cardIdx</w:t>
+            </w:r>
+            <w:r>
+              <w:rPr>
+                <w:rFonts w:ascii="Arial" w:hAnsi="Arial" w:eastAsia="Arial" w:cs="Arial"/>
+                <w:b w:val="0"/>
+                <w:bCs w:val="0"/>
+                <w:i w:val="0"/>
+                <w:iCs w:val="0"/>
+                <w:caps w:val="0"/>
+                <w:smallCaps w:val="0"/>
+                <w:color w:val="000000" w:themeColor="text1" w:themeTint="FF" w:themeShade="FF"/>
+                <w:sz w:val="22"/>
+                <w:szCs w:val="22"/>
+                <w:lang w:val="en-US"/>
+              </w:rPr>
+              <w:t>+++</w:t>
+            </w:r>
+          </w:p>
+        </w:tc>
+        <w:tc>
+          <w:tcPr>
+            <w:tcW w:w="1276" w:type="dxa"/>
+            <w:vMerge w:val="restart"/>
+            <w:tcBorders>
+              <w:top w:val="single" w:color="auto" w:sz="12" w:space="0"/>
+              <w:left w:val="single" w:color="auto" w:sz="4" w:space="0"/>
+              <w:bottom w:val="single" w:color="000000" w:themeColor="text1" w:sz="24"/>
+              <w:right w:val="single" w:color="auto" w:sz="24" w:space="0"/>
+            </w:tcBorders>
+            <w:tcMar/>
+            <w:vAlign w:val="center"/>
+          </w:tcPr>
+          <w:p>
+            <w:pPr>
+              <w:jc w:val="center"/>
+              <w:rPr>
+                <w:rFonts w:ascii="Arial" w:hAnsi="Arial" w:eastAsia="Arial" w:cs="Arial"/>
+                <w:b w:val="0"/>
+                <w:bCs w:val="0"/>
+                <w:i w:val="0"/>
+                <w:iCs w:val="0"/>
+                <w:caps w:val="0"/>
+                <w:smallCaps w:val="0"/>
+                <w:color w:val="000000" w:themeColor="text1" w:themeTint="FF" w:themeShade="FF"/>
+                <w:sz w:val="22"/>
+                <w:szCs w:val="22"/>
+              </w:rPr>
+            </w:pPr>
+            <w:r>
+              <w:rPr>
+                <w:rFonts w:ascii="Arial" w:hAnsi="Arial" w:eastAsia="Arial" w:cs="Arial"/>
+                <w:b w:val="0"/>
+                <w:bCs w:val="0"/>
+                <w:i w:val="0"/>
+                <w:iCs w:val="0"/>
+                <w:caps w:val="0"/>
+                <w:smallCaps w:val="0"/>
+                <w:color w:val="000000" w:themeColor="text1" w:themeTint="FF" w:themeShade="FF"/>
+                <w:sz w:val="22"/>
+                <w:szCs w:val="22"/>
+                <w:lang w:val="en-US"/>
+              </w:rPr>
+              <w:t>+++=$row.lastDateCompleted+++</w:t>
+            </w:r>
+          </w:p>
+        </w:tc>
+        <w:tc>
+          <w:tcPr>
+            <w:tcW w:w="2134" w:type="dxa"/>
+            <w:gridSpan w:val="2"/>
+            <w:tcBorders>
+              <w:top w:val="single" w:color="auto" w:sz="12" w:space="0"/>
+              <w:left w:val="single" w:color="auto" w:sz="24" w:space="0"/>
+              <w:bottom w:val="single" w:color="auto" w:sz="4" w:space="0"/>
+              <w:right w:val="single" w:color="auto" w:sz="12" w:space="0"/>
+            </w:tcBorders>
+            <w:tcMar/>
+          </w:tcPr>
+          <w:p>
+            <w:pPr>
+              <w:spacing w:before="40"/>
+              <w:jc w:val="center"/>
+              <w:rPr>
+                <w:rFonts w:ascii="Arial" w:hAnsi="Arial" w:eastAsia="Arial" w:cs="Arial"/>
+                <w:b w:val="0"/>
+                <w:bCs w:val="0"/>
+                <w:i w:val="0"/>
+                <w:iCs w:val="0"/>
+                <w:caps w:val="0"/>
+                <w:smallCaps w:val="0"/>
+                <w:color w:val="000000" w:themeColor="text1" w:themeTint="FF" w:themeShade="FF"/>
+                <w:sz w:val="22"/>
+                <w:szCs w:val="22"/>
+              </w:rPr>
+            </w:pPr>
+            <w:r>
+              <w:rPr>
+                <w:rFonts w:ascii="Arial" w:hAnsi="Arial" w:eastAsia="Arial" w:cs="Arial"/>
+                <w:b w:val="0"/>
+                <w:bCs w:val="0"/>
+                <w:i w:val="0"/>
+                <w:iCs w:val="0"/>
+                <w:caps w:val="0"/>
+                <w:smallCaps w:val="0"/>
+                <w:color w:val="000000" w:themeColor="text1" w:themeTint="FF" w:themeShade="FF"/>
+                <w:sz w:val="22"/>
+                <w:szCs w:val="22"/>
+                <w:lang w:val="en-US"/>
+              </w:rPr>
+              <w:t>+++$row.contents</w:t>
+            </w:r>
+            <w:r>
+              <w:rPr>
+                <w:rFonts w:ascii="Arial" w:hAnsi="Arial" w:eastAsia="Arial" w:cs="Arial"/>
+                <w:b w:val="0"/>
+                <w:bCs w:val="0"/>
+                <w:i w:val="0"/>
+                <w:iCs w:val="0"/>
+                <w:caps w:val="0"/>
+                <w:smallCaps w:val="0"/>
+                <w:color w:val="000000" w:themeColor="text1" w:themeTint="FF" w:themeShade="FF"/>
+                <w:sz w:val="22"/>
+                <w:szCs w:val="22"/>
+                <w:lang w:eastAsia="ja-JP"/>
+              </w:rPr>
+              <w:t>[</w:t>
+            </w:r>
+            <w:r>
+              <w:rPr>
+                <w:rFonts w:ascii="Arial" w:hAnsi="Arial" w:eastAsia="Arial" w:cs="Arial"/>
+                <w:b w:val="0"/>
+                <w:bCs w:val="0"/>
+                <w:i w:val="0"/>
+                <w:iCs w:val="0"/>
+                <w:caps w:val="0"/>
+                <w:smallCaps w:val="0"/>
+                <w:color w:val="000000" w:themeColor="text1" w:themeTint="FF" w:themeShade="FF"/>
+                <w:sz w:val="22"/>
+                <w:szCs w:val="22"/>
+                <w:lang w:val="en-US"/>
+              </w:rPr>
+              <w:t>0].nameAssignedTo+++</w:t>
+            </w:r>
+          </w:p>
+        </w:tc>
+        <w:tc>
+          <w:tcPr>
+            <w:tcW w:w="2135" w:type="dxa"/>
+            <w:gridSpan w:val="2"/>
+            <w:tcBorders>
+              <w:top w:val="single" w:color="auto" w:sz="12" w:space="0"/>
+              <w:left w:val="single" w:color="auto" w:sz="12" w:space="0"/>
+              <w:bottom w:val="single" w:color="auto" w:sz="4" w:space="0"/>
+              <w:right w:val="single" w:color="auto" w:sz="12" w:space="0"/>
+            </w:tcBorders>
+            <w:tcMar/>
+          </w:tcPr>
+          <w:p>
+            <w:pPr>
+              <w:spacing w:before="40"/>
+              <w:jc w:val="center"/>
+              <w:rPr>
+                <w:rFonts w:ascii="Arial" w:hAnsi="Arial" w:eastAsia="Arial" w:cs="Arial"/>
+                <w:b w:val="0"/>
+                <w:bCs w:val="0"/>
+                <w:i w:val="0"/>
+                <w:iCs w:val="0"/>
+                <w:caps w:val="0"/>
+                <w:smallCaps w:val="0"/>
+                <w:color w:val="000000" w:themeColor="text1" w:themeTint="FF" w:themeShade="FF"/>
+                <w:sz w:val="22"/>
+                <w:szCs w:val="22"/>
+              </w:rPr>
+            </w:pPr>
+            <w:r>
+              <w:rPr>
+                <w:rFonts w:ascii="Arial" w:hAnsi="Arial" w:eastAsia="Arial" w:cs="Arial"/>
+                <w:b w:val="0"/>
+                <w:bCs w:val="0"/>
+                <w:i w:val="0"/>
+                <w:iCs w:val="0"/>
+                <w:caps w:val="0"/>
+                <w:smallCaps w:val="0"/>
+                <w:color w:val="000000" w:themeColor="text1" w:themeTint="FF" w:themeShade="FF"/>
+                <w:sz w:val="22"/>
+                <w:szCs w:val="22"/>
+                <w:lang w:val="en-US"/>
+              </w:rPr>
+              <w:t>+++$row.contents[1].nameAssignedTo+++</w:t>
+            </w:r>
+          </w:p>
+        </w:tc>
+        <w:tc>
+          <w:tcPr>
+            <w:tcW w:w="2134" w:type="dxa"/>
+            <w:gridSpan w:val="2"/>
+            <w:tcBorders>
+              <w:top w:val="single" w:color="auto" w:sz="12" w:space="0"/>
+              <w:left w:val="single" w:color="auto" w:sz="12" w:space="0"/>
+              <w:bottom w:val="single" w:color="auto" w:sz="4" w:space="0"/>
+              <w:right w:val="single" w:color="auto" w:sz="12" w:space="0"/>
+            </w:tcBorders>
+            <w:tcMar/>
+          </w:tcPr>
+          <w:p>
+            <w:pPr>
+              <w:spacing w:before="40"/>
+              <w:jc w:val="center"/>
+              <w:rPr>
+                <w:rFonts w:ascii="Arial" w:hAnsi="Arial" w:eastAsia="Arial" w:cs="Arial"/>
+                <w:b w:val="0"/>
+                <w:bCs w:val="0"/>
+                <w:i w:val="0"/>
+                <w:iCs w:val="0"/>
+                <w:caps w:val="0"/>
+                <w:smallCaps w:val="0"/>
+                <w:color w:val="000000" w:themeColor="text1" w:themeTint="FF" w:themeShade="FF"/>
+                <w:sz w:val="22"/>
+                <w:szCs w:val="22"/>
+              </w:rPr>
+            </w:pPr>
+            <w:r>
+              <w:rPr>
+                <w:rFonts w:ascii="Arial" w:hAnsi="Arial" w:eastAsia="Arial" w:cs="Arial"/>
+                <w:b w:val="0"/>
+                <w:bCs w:val="0"/>
+                <w:i w:val="0"/>
+                <w:iCs w:val="0"/>
+                <w:caps w:val="0"/>
+                <w:smallCaps w:val="0"/>
+                <w:color w:val="000000" w:themeColor="text1" w:themeTint="FF" w:themeShade="FF"/>
+                <w:sz w:val="22"/>
+                <w:szCs w:val="22"/>
+                <w:lang w:val="en-US"/>
+              </w:rPr>
+              <w:t>+++$row.contents[2].nameAssignedTo+++</w:t>
+            </w:r>
+          </w:p>
+        </w:tc>
+        <w:tc>
+          <w:tcPr>
+            <w:tcW w:w="2135" w:type="dxa"/>
+            <w:gridSpan w:val="2"/>
+            <w:tcBorders>
+              <w:top w:val="single" w:color="auto" w:sz="12" w:space="0"/>
+              <w:left w:val="single" w:color="auto" w:sz="12" w:space="0"/>
+              <w:bottom w:val="single" w:color="auto" w:sz="4" w:space="0"/>
+              <w:right w:val="single" w:color="auto" w:sz="24" w:space="0"/>
+            </w:tcBorders>
+            <w:tcMar/>
+          </w:tcPr>
+          <w:p>
+            <w:pPr>
+              <w:spacing w:before="40"/>
+              <w:jc w:val="center"/>
+              <w:rPr>
+                <w:rFonts w:ascii="Arial" w:hAnsi="Arial" w:eastAsia="Arial" w:cs="Arial"/>
+                <w:b w:val="0"/>
+                <w:bCs w:val="0"/>
+                <w:i w:val="0"/>
+                <w:iCs w:val="0"/>
+                <w:caps w:val="0"/>
+                <w:smallCaps w:val="0"/>
+                <w:color w:val="000000" w:themeColor="text1" w:themeTint="FF" w:themeShade="FF"/>
+                <w:sz w:val="22"/>
+                <w:szCs w:val="22"/>
+              </w:rPr>
+            </w:pPr>
+            <w:r>
+              <w:rPr>
+                <w:rFonts w:ascii="Arial" w:hAnsi="Arial" w:eastAsia="Arial" w:cs="Arial"/>
+                <w:b w:val="0"/>
+                <w:bCs w:val="0"/>
+                <w:i w:val="0"/>
+                <w:iCs w:val="0"/>
+                <w:caps w:val="0"/>
+                <w:smallCaps w:val="0"/>
+                <w:color w:val="000000" w:themeColor="text1" w:themeTint="FF" w:themeShade="FF"/>
+                <w:sz w:val="22"/>
+                <w:szCs w:val="22"/>
+                <w:lang w:val="en-US"/>
+              </w:rPr>
+              <w:t>+++$row.contents[3].nameAssignedTo+++</w:t>
+            </w:r>
+          </w:p>
+        </w:tc>
+      </w:tr>
+      <w:tr>
+        <w:trPr>
+          <w:trHeight w:val="300"/>
+        </w:trPr>
+        <w:tc>
+          <w:tcPr>
+            <w:tcW w:w="709" w:type="dxa"/>
             <w:vMerge/>
-            <w:tcBorders/>
-            <w:tcMar/>
-          </w:tcPr>
-          <w:p>
-            <w:pPr>
+            <w:tcBorders>
+              <w:bottom w:val="single" w:color="000000" w:themeColor="text1" w:sz="24"/>
+            </w:tcBorders>
+            <w:tcMar/>
+            <w:vAlign w:val="center"/>
+          </w:tcPr>
+          <w:p>
+            <w:pPr>
+              <w:ind w:left="57"/>
               <w:jc w:val="center"/>
               <w:rPr>
                 <w:sz w:val="22"/>
@@ -1400,11 +1591,15 @@
           <w:tcPr>
             <w:tcW w:w="1276" w:type="dxa"/>
             <w:vMerge/>
-            <w:tcBorders/>
-            <w:tcMar/>
-          </w:tcPr>
-          <w:p>
-            <w:pPr>
+            <w:tcBorders>
+              <w:bottom w:val="single" w:color="000000" w:themeColor="text1" w:sz="24"/>
+            </w:tcBorders>
+            <w:tcMar/>
+            <w:vAlign w:val="center"/>
+          </w:tcPr>
+          <w:p>
+            <w:pPr>
+              <w:jc w:val="center"/>
               <w:rPr>
                 <w:sz w:val="22"/>
                 <w:szCs w:val="22"/>
@@ -1418,7 +1613,7 @@
             <w:tcBorders>
               <w:top w:val="single" w:color="auto" w:sz="4" w:space="0"/>
               <w:left w:val="single" w:color="auto" w:sz="24" w:space="0"/>
-              <w:bottom w:val="single" w:color="auto" w:sz="24" w:space="0"/>
+              <w:bottom w:val="single" w:color="000000" w:themeColor="text1" w:sz="24" w:space="0"/>
               <w:right w:val="single" w:color="auto" w:sz="4" w:space="0"/>
             </w:tcBorders>
             <w:tcMar/>
@@ -1428,30 +1623,33 @@
               <w:spacing w:before="40"/>
               <w:jc w:val="center"/>
               <w:rPr>
-                <w:sz w:val="22"/>
-                <w:szCs w:val="22"/>
-              </w:rPr>
-            </w:pPr>
-            <w:r>
-              <w:rPr>
-                <w:sz w:val="22"/>
-                <w:szCs w:val="22"/>
-              </w:rPr>
-              <w:t>+++$row.contents[0].</w:t>
-            </w:r>
-            <w:r>
-              <w:rPr>
-                <w:sz w:val="22"/>
-                <w:szCs w:val="22"/>
-              </w:rPr>
-              <w:t>dateAssigned</w:t>
-            </w:r>
-            <w:r>
-              <w:rPr>
-                <w:sz w:val="22"/>
-                <w:szCs w:val="22"/>
-              </w:rPr>
-              <w:t>+++</w:t>
+                <w:rFonts w:ascii="Arial" w:hAnsi="Arial" w:eastAsia="Arial" w:cs="Arial"/>
+                <w:b w:val="0"/>
+                <w:bCs w:val="0"/>
+                <w:i w:val="0"/>
+                <w:iCs w:val="0"/>
+                <w:caps w:val="0"/>
+                <w:smallCaps w:val="0"/>
+                <w:color w:val="000000" w:themeColor="text1" w:themeTint="FF" w:themeShade="FF"/>
+                <w:sz w:val="22"/>
+                <w:szCs w:val="22"/>
+              </w:rPr>
+            </w:pPr>
+            <w:r>
+              <w:rPr>
+                <w:rFonts w:ascii="Arial" w:hAnsi="Arial" w:eastAsia="Arial" w:cs="Arial"/>
+                <w:b w:val="0"/>
+                <w:bCs w:val="0"/>
+                <w:i w:val="0"/>
+                <w:iCs w:val="0"/>
+                <w:caps w:val="0"/>
+                <w:smallCaps w:val="0"/>
+                <w:color w:val="000000" w:themeColor="text1" w:themeTint="FF" w:themeShade="FF"/>
+                <w:sz w:val="22"/>
+                <w:szCs w:val="22"/>
+                <w:lang w:val="en-US"/>
+              </w:rPr>
+              <w:t>+++$row.contents[0].dateAssigned+++</w:t>
             </w:r>
           </w:p>
         </w:tc>
@@ -1461,6 +1659,405 @@
             <w:tcBorders>
               <w:top w:val="single" w:color="auto" w:sz="4" w:space="0"/>
               <w:left w:val="single" w:color="auto" w:sz="4" w:space="0"/>
+              <w:bottom w:val="single" w:color="000000" w:themeColor="text1" w:sz="24" w:space="0"/>
+              <w:right w:val="single" w:color="auto" w:sz="12" w:space="0"/>
+            </w:tcBorders>
+            <w:tcMar/>
+          </w:tcPr>
+          <w:p>
+            <w:pPr>
+              <w:spacing w:before="40"/>
+              <w:jc w:val="center"/>
+              <w:rPr>
+                <w:rFonts w:ascii="Arial" w:hAnsi="Arial" w:eastAsia="Arial" w:cs="Arial"/>
+                <w:b w:val="0"/>
+                <w:bCs w:val="0"/>
+                <w:i w:val="0"/>
+                <w:iCs w:val="0"/>
+                <w:caps w:val="0"/>
+                <w:smallCaps w:val="0"/>
+                <w:color w:val="000000" w:themeColor="text1" w:themeTint="FF" w:themeShade="FF"/>
+                <w:sz w:val="22"/>
+                <w:szCs w:val="22"/>
+              </w:rPr>
+            </w:pPr>
+            <w:r>
+              <w:rPr>
+                <w:rFonts w:ascii="Arial" w:hAnsi="Arial" w:eastAsia="Arial" w:cs="Arial"/>
+                <w:b w:val="0"/>
+                <w:bCs w:val="0"/>
+                <w:i w:val="0"/>
+                <w:iCs w:val="0"/>
+                <w:caps w:val="0"/>
+                <w:smallCaps w:val="0"/>
+                <w:color w:val="000000" w:themeColor="text1" w:themeTint="FF" w:themeShade="FF"/>
+                <w:sz w:val="22"/>
+                <w:szCs w:val="22"/>
+                <w:lang w:val="en-US"/>
+              </w:rPr>
+              <w:t>+++$row.contents[0].dateCompleted+++</w:t>
+            </w:r>
+          </w:p>
+        </w:tc>
+        <w:tc>
+          <w:tcPr>
+            <w:tcW w:w="1067" w:type="dxa"/>
+            <w:tcBorders>
+              <w:top w:val="single" w:color="auto" w:sz="4" w:space="0"/>
+              <w:left w:val="single" w:color="auto" w:sz="12" w:space="0"/>
+              <w:bottom w:val="single" w:color="000000" w:themeColor="text1" w:sz="24" w:space="0"/>
+              <w:right w:val="single" w:color="auto" w:sz="4" w:space="0"/>
+            </w:tcBorders>
+            <w:tcMar/>
+          </w:tcPr>
+          <w:p>
+            <w:pPr>
+              <w:spacing w:before="40"/>
+              <w:jc w:val="center"/>
+              <w:rPr>
+                <w:rFonts w:ascii="Arial" w:hAnsi="Arial" w:eastAsia="Arial" w:cs="Arial"/>
+                <w:b w:val="0"/>
+                <w:bCs w:val="0"/>
+                <w:i w:val="0"/>
+                <w:iCs w:val="0"/>
+                <w:caps w:val="0"/>
+                <w:smallCaps w:val="0"/>
+                <w:color w:val="000000" w:themeColor="text1" w:themeTint="FF" w:themeShade="FF"/>
+                <w:sz w:val="22"/>
+                <w:szCs w:val="22"/>
+              </w:rPr>
+            </w:pPr>
+            <w:r>
+              <w:rPr>
+                <w:rFonts w:ascii="Arial" w:hAnsi="Arial" w:eastAsia="Arial" w:cs="Arial"/>
+                <w:b w:val="0"/>
+                <w:bCs w:val="0"/>
+                <w:i w:val="0"/>
+                <w:iCs w:val="0"/>
+                <w:caps w:val="0"/>
+                <w:smallCaps w:val="0"/>
+                <w:color w:val="000000" w:themeColor="text1" w:themeTint="FF" w:themeShade="FF"/>
+                <w:sz w:val="22"/>
+                <w:szCs w:val="22"/>
+                <w:lang w:val="en-US"/>
+              </w:rPr>
+              <w:t>+++$row.contents[1].dateAssigned+++</w:t>
+            </w:r>
+          </w:p>
+        </w:tc>
+        <w:tc>
+          <w:tcPr>
+            <w:tcW w:w="1068" w:type="dxa"/>
+            <w:tcBorders>
+              <w:top w:val="single" w:color="auto" w:sz="4" w:space="0"/>
+              <w:left w:val="single" w:color="auto" w:sz="4" w:space="0"/>
+              <w:bottom w:val="single" w:color="000000" w:themeColor="text1" w:sz="24" w:space="0"/>
+              <w:right w:val="single" w:color="auto" w:sz="12" w:space="0"/>
+            </w:tcBorders>
+            <w:tcMar/>
+          </w:tcPr>
+          <w:p>
+            <w:pPr>
+              <w:spacing w:before="40"/>
+              <w:jc w:val="center"/>
+              <w:rPr>
+                <w:rFonts w:ascii="Arial" w:hAnsi="Arial" w:eastAsia="Arial" w:cs="Arial"/>
+                <w:b w:val="0"/>
+                <w:bCs w:val="0"/>
+                <w:i w:val="0"/>
+                <w:iCs w:val="0"/>
+                <w:caps w:val="0"/>
+                <w:smallCaps w:val="0"/>
+                <w:color w:val="000000" w:themeColor="text1" w:themeTint="FF" w:themeShade="FF"/>
+                <w:sz w:val="22"/>
+                <w:szCs w:val="22"/>
+              </w:rPr>
+            </w:pPr>
+            <w:r>
+              <w:rPr>
+                <w:rFonts w:ascii="Arial" w:hAnsi="Arial" w:eastAsia="Arial" w:cs="Arial"/>
+                <w:b w:val="0"/>
+                <w:bCs w:val="0"/>
+                <w:i w:val="0"/>
+                <w:iCs w:val="0"/>
+                <w:caps w:val="0"/>
+                <w:smallCaps w:val="0"/>
+                <w:color w:val="000000" w:themeColor="text1" w:themeTint="FF" w:themeShade="FF"/>
+                <w:sz w:val="22"/>
+                <w:szCs w:val="22"/>
+                <w:lang w:val="en-US"/>
+              </w:rPr>
+              <w:t>+++$row.contents[1].dateCompleted+++</w:t>
+            </w:r>
+          </w:p>
+        </w:tc>
+        <w:tc>
+          <w:tcPr>
+            <w:tcW w:w="1067" w:type="dxa"/>
+            <w:tcBorders>
+              <w:top w:val="single" w:color="auto" w:sz="4" w:space="0"/>
+              <w:left w:val="single" w:color="auto" w:sz="12" w:space="0"/>
+              <w:bottom w:val="single" w:color="000000" w:themeColor="text1" w:sz="24" w:space="0"/>
+              <w:right w:val="single" w:color="auto" w:sz="4" w:space="0"/>
+            </w:tcBorders>
+            <w:tcMar/>
+          </w:tcPr>
+          <w:p>
+            <w:pPr>
+              <w:spacing w:before="40"/>
+              <w:jc w:val="center"/>
+              <w:rPr>
+                <w:rFonts w:ascii="Arial" w:hAnsi="Arial" w:eastAsia="Arial" w:cs="Arial"/>
+                <w:b w:val="0"/>
+                <w:bCs w:val="0"/>
+                <w:i w:val="0"/>
+                <w:iCs w:val="0"/>
+                <w:caps w:val="0"/>
+                <w:smallCaps w:val="0"/>
+                <w:color w:val="000000" w:themeColor="text1" w:themeTint="FF" w:themeShade="FF"/>
+                <w:sz w:val="22"/>
+                <w:szCs w:val="22"/>
+              </w:rPr>
+            </w:pPr>
+            <w:r>
+              <w:rPr>
+                <w:rFonts w:ascii="Arial" w:hAnsi="Arial" w:eastAsia="Arial" w:cs="Arial"/>
+                <w:b w:val="0"/>
+                <w:bCs w:val="0"/>
+                <w:i w:val="0"/>
+                <w:iCs w:val="0"/>
+                <w:caps w:val="0"/>
+                <w:smallCaps w:val="0"/>
+                <w:color w:val="000000" w:themeColor="text1" w:themeTint="FF" w:themeShade="FF"/>
+                <w:sz w:val="22"/>
+                <w:szCs w:val="22"/>
+                <w:lang w:val="en-US"/>
+              </w:rPr>
+              <w:t>+++$row.contents[2].dateAssigned+++</w:t>
+            </w:r>
+          </w:p>
+        </w:tc>
+        <w:tc>
+          <w:tcPr>
+            <w:tcW w:w="1067" w:type="dxa"/>
+            <w:tcBorders>
+              <w:top w:val="single" w:color="auto" w:sz="4" w:space="0"/>
+              <w:left w:val="single" w:color="auto" w:sz="4" w:space="0"/>
+              <w:bottom w:val="single" w:color="000000" w:themeColor="text1" w:sz="24" w:space="0"/>
+              <w:right w:val="single" w:color="auto" w:sz="12" w:space="0"/>
+            </w:tcBorders>
+            <w:tcMar/>
+          </w:tcPr>
+          <w:p>
+            <w:pPr>
+              <w:spacing w:before="40"/>
+              <w:jc w:val="center"/>
+              <w:rPr>
+                <w:rFonts w:ascii="Arial" w:hAnsi="Arial" w:eastAsia="Arial" w:cs="Arial"/>
+                <w:b w:val="0"/>
+                <w:bCs w:val="0"/>
+                <w:i w:val="0"/>
+                <w:iCs w:val="0"/>
+                <w:caps w:val="0"/>
+                <w:smallCaps w:val="0"/>
+                <w:color w:val="000000" w:themeColor="text1" w:themeTint="FF" w:themeShade="FF"/>
+                <w:sz w:val="22"/>
+                <w:szCs w:val="22"/>
+              </w:rPr>
+            </w:pPr>
+            <w:r>
+              <w:rPr>
+                <w:rFonts w:ascii="Arial" w:hAnsi="Arial" w:eastAsia="Arial" w:cs="Arial"/>
+                <w:b w:val="0"/>
+                <w:bCs w:val="0"/>
+                <w:i w:val="0"/>
+                <w:iCs w:val="0"/>
+                <w:caps w:val="0"/>
+                <w:smallCaps w:val="0"/>
+                <w:color w:val="000000" w:themeColor="text1" w:themeTint="FF" w:themeShade="FF"/>
+                <w:sz w:val="22"/>
+                <w:szCs w:val="22"/>
+                <w:lang w:val="en-US"/>
+              </w:rPr>
+              <w:t>+++$row.contents[2].dateCompleted+++</w:t>
+            </w:r>
+          </w:p>
+        </w:tc>
+        <w:tc>
+          <w:tcPr>
+            <w:tcW w:w="1067" w:type="dxa"/>
+            <w:tcBorders>
+              <w:top w:val="single" w:color="auto" w:sz="4" w:space="0"/>
+              <w:left w:val="single" w:color="auto" w:sz="12" w:space="0"/>
+              <w:bottom w:val="single" w:color="000000" w:themeColor="text1" w:sz="24" w:space="0"/>
+              <w:right w:val="single" w:color="auto" w:sz="4" w:space="0"/>
+            </w:tcBorders>
+            <w:tcMar/>
+          </w:tcPr>
+          <w:p>
+            <w:pPr>
+              <w:spacing w:before="40"/>
+              <w:jc w:val="center"/>
+              <w:rPr>
+                <w:rFonts w:ascii="Arial" w:hAnsi="Arial" w:eastAsia="Arial" w:cs="Arial"/>
+                <w:b w:val="0"/>
+                <w:bCs w:val="0"/>
+                <w:i w:val="0"/>
+                <w:iCs w:val="0"/>
+                <w:caps w:val="0"/>
+                <w:smallCaps w:val="0"/>
+                <w:color w:val="000000" w:themeColor="text1" w:themeTint="FF" w:themeShade="FF"/>
+                <w:sz w:val="22"/>
+                <w:szCs w:val="22"/>
+              </w:rPr>
+            </w:pPr>
+            <w:r>
+              <w:rPr>
+                <w:rFonts w:ascii="Arial" w:hAnsi="Arial" w:eastAsia="Arial" w:cs="Arial"/>
+                <w:b w:val="0"/>
+                <w:bCs w:val="0"/>
+                <w:i w:val="0"/>
+                <w:iCs w:val="0"/>
+                <w:caps w:val="0"/>
+                <w:smallCaps w:val="0"/>
+                <w:color w:val="000000" w:themeColor="text1" w:themeTint="FF" w:themeShade="FF"/>
+                <w:sz w:val="22"/>
+                <w:szCs w:val="22"/>
+                <w:lang w:val="en-US"/>
+              </w:rPr>
+              <w:t>+++$row.contents[3].dateAssigned+++</w:t>
+            </w:r>
+          </w:p>
+        </w:tc>
+        <w:tc>
+          <w:tcPr>
+            <w:tcW w:w="1068" w:type="dxa"/>
+            <w:tcBorders>
+              <w:top w:val="single" w:color="auto" w:sz="4" w:space="0"/>
+              <w:left w:val="single" w:color="auto" w:sz="4" w:space="0"/>
+              <w:bottom w:val="single" w:color="000000" w:themeColor="text1" w:sz="24" w:space="0"/>
+              <w:right w:val="single" w:color="auto" w:sz="24" w:space="0"/>
+            </w:tcBorders>
+            <w:tcMar/>
+          </w:tcPr>
+          <w:p>
+            <w:pPr>
+              <w:spacing w:before="40"/>
+              <w:jc w:val="center"/>
+              <w:rPr>
+                <w:rFonts w:ascii="Arial" w:hAnsi="Arial" w:eastAsia="Arial" w:cs="Arial"/>
+                <w:b w:val="0"/>
+                <w:bCs w:val="0"/>
+                <w:i w:val="0"/>
+                <w:iCs w:val="0"/>
+                <w:caps w:val="0"/>
+                <w:smallCaps w:val="0"/>
+                <w:color w:val="000000" w:themeColor="text1" w:themeTint="FF" w:themeShade="FF"/>
+                <w:sz w:val="22"/>
+                <w:szCs w:val="22"/>
+              </w:rPr>
+            </w:pPr>
+            <w:r>
+              <w:rPr>
+                <w:rFonts w:ascii="Arial" w:hAnsi="Arial" w:eastAsia="Arial" w:cs="Arial"/>
+                <w:b w:val="0"/>
+                <w:bCs w:val="0"/>
+                <w:i w:val="0"/>
+                <w:iCs w:val="0"/>
+                <w:caps w:val="0"/>
+                <w:smallCaps w:val="0"/>
+                <w:color w:val="000000" w:themeColor="text1" w:themeTint="FF" w:themeShade="FF"/>
+                <w:sz w:val="22"/>
+                <w:szCs w:val="22"/>
+                <w:lang w:val="en-US"/>
+              </w:rPr>
+              <w:t>+++$row.contents[3].dateCompleted+++</w:t>
+            </w:r>
+          </w:p>
+        </w:tc>
+      </w:tr>
+      <w:tr>
+        <w:trPr>
+          <w:trHeight w:val="600"/>
+        </w:trPr>
+        <w:tc>
+          <w:tcPr>
+            <w:tcW w:w="709" w:type="dxa"/>
+            <w:tcBorders>
+              <w:top w:val="single" w:color="000000" w:themeColor="text1" w:sz="24" w:space="0"/>
+              <w:left w:val="single" w:color="auto" w:sz="24" w:space="0"/>
+              <w:bottom w:val="single" w:color="000000" w:themeColor="text1" w:sz="24"/>
+              <w:right w:val="single" w:color="auto" w:sz="4" w:space="0"/>
+            </w:tcBorders>
+            <w:shd w:val="clear" w:color="auto" w:fill="auto"/>
+            <w:tcMar/>
+            <w:vAlign w:val="center"/>
+          </w:tcPr>
+          <w:p>
+            <w:pPr>
+              <w:pStyle w:val="Normal"/>
+              <w:ind w:left="57"/>
+              <w:jc w:val="center"/>
+              <w:rPr>
+                <w:rFonts w:ascii="Arial" w:hAnsi="Arial" w:eastAsia="Arial" w:cs="Arial"/>
+                <w:b w:val="0"/>
+                <w:bCs w:val="0"/>
+                <w:i w:val="0"/>
+                <w:iCs w:val="0"/>
+                <w:caps w:val="0"/>
+                <w:smallCaps w:val="0"/>
+                <w:color w:val="000000" w:themeColor="text1" w:themeTint="FF" w:themeShade="FF"/>
+                <w:sz w:val="22"/>
+                <w:szCs w:val="22"/>
+              </w:rPr>
+            </w:pPr>
+            <w:r>
+              <w:rPr>
+                <w:rFonts w:ascii="Arial" w:hAnsi="Arial" w:eastAsia="Arial" w:cs="Arial"/>
+                <w:b w:val="0"/>
+                <w:bCs w:val="0"/>
+                <w:i w:val="0"/>
+                <w:iCs w:val="0"/>
+                <w:caps w:val="0"/>
+                <w:smallCaps w:val="0"/>
+                <w:color w:val="000000" w:themeColor="text1" w:themeTint="FF" w:themeShade="FF"/>
+                <w:sz w:val="22"/>
+                <w:szCs w:val="22"/>
+                <w:lang w:val="en-US"/>
+              </w:rPr>
+              <w:t>+++END-FOR row+++</w:t>
+            </w:r>
+          </w:p>
+        </w:tc>
+        <w:tc>
+          <w:tcPr>
+            <w:tcW w:w="1276" w:type="dxa"/>
+            <w:tcBorders>
+              <w:top w:val="single" w:color="000000" w:themeColor="text1" w:sz="24" w:space="0"/>
+              <w:left w:val="single" w:color="auto" w:sz="4" w:space="0"/>
+              <w:bottom w:val="single" w:color="000000" w:themeColor="text1" w:sz="24"/>
+              <w:right w:val="single" w:color="auto" w:sz="24" w:space="0"/>
+            </w:tcBorders>
+            <w:tcMar/>
+            <w:vAlign w:val="center"/>
+          </w:tcPr>
+          <w:p>
+            <w:pPr>
+              <w:jc w:val="center"/>
+              <w:rPr>
+                <w:sz w:val="22"/>
+                <w:szCs w:val="22"/>
+              </w:rPr>
+            </w:pPr>
+          </w:p>
+        </w:tc>
+        <w:tc>
+          <w:tcPr>
+            <w:tcW w:w="2134" w:type="dxa"/>
+            <w:gridSpan w:val="2"/>
+            <w:tcBorders>
+              <w:top w:val="single" w:color="auto" w:sz="12" w:space="0"/>
+              <w:left w:val="single" w:color="auto" w:sz="24" w:space="0"/>
               <w:bottom w:val="single" w:color="auto" w:sz="24" w:space="0"/>
               <w:right w:val="single" w:color="auto" w:sz="12" w:space="0"/>
             </w:tcBorders>
@@ -1475,43 +2072,22 @@
                 <w:szCs w:val="22"/>
               </w:rPr>
             </w:pPr>
-            <w:r>
-              <w:rPr>
-                <w:sz w:val="22"/>
-                <w:szCs w:val="22"/>
-              </w:rPr>
-              <w:t>+++$row.contents[0].</w:t>
-            </w:r>
-            <w:r>
-              <w:rPr>
-                <w:sz w:val="22"/>
-                <w:szCs w:val="22"/>
-              </w:rPr>
-              <w:t>dateCompleted</w:t>
-            </w:r>
-            <w:r>
-              <w:rPr>
-                <w:sz w:val="22"/>
-                <w:szCs w:val="22"/>
-              </w:rPr>
-              <w:t>+++</w:t>
-            </w:r>
-          </w:p>
-        </w:tc>
-        <w:tc>
-          <w:tcPr>
-            <w:tcW w:w="1067" w:type="dxa"/>
-            <w:tcBorders>
-              <w:top w:val="single" w:color="auto" w:sz="4" w:space="0"/>
+          </w:p>
+        </w:tc>
+        <w:tc>
+          <w:tcPr>
+            <w:tcW w:w="2135" w:type="dxa"/>
+            <w:gridSpan w:val="2"/>
+            <w:tcBorders>
+              <w:top w:val="single" w:color="auto" w:sz="12" w:space="0"/>
               <w:left w:val="single" w:color="auto" w:sz="12" w:space="0"/>
               <w:bottom w:val="single" w:color="auto" w:sz="24" w:space="0"/>
-              <w:right w:val="single" w:color="auto" w:sz="4" w:space="0"/>
-            </w:tcBorders>
-            <w:tcMar/>
-          </w:tcPr>
-          <w:p>
-            <w:pPr>
-              <w:pStyle w:val="Normal"/>
+              <w:right w:val="single" w:color="auto" w:sz="12" w:space="0"/>
+            </w:tcBorders>
+            <w:tcMar/>
+          </w:tcPr>
+          <w:p>
+            <w:pPr>
               <w:spacing w:before="40"/>
               <w:jc w:val="center"/>
               <w:rPr>
@@ -1519,49 +2095,15 @@
                 <w:szCs w:val="22"/>
               </w:rPr>
             </w:pPr>
-            <w:r>
-              <w:rPr>
-                <w:sz w:val="22"/>
-                <w:szCs w:val="22"/>
-              </w:rPr>
-              <w:t>+++$</w:t>
-            </w:r>
-            <w:r>
-              <w:rPr>
-                <w:sz w:val="22"/>
-                <w:szCs w:val="22"/>
-              </w:rPr>
-              <w:t>row.contents</w:t>
-            </w:r>
-            <w:r>
-              <w:rPr>
-                <w:sz w:val="22"/>
-                <w:szCs w:val="22"/>
-              </w:rPr>
-              <w:t>[1].</w:t>
-            </w:r>
-            <w:r>
-              <w:rPr>
-                <w:sz w:val="22"/>
-                <w:szCs w:val="22"/>
-              </w:rPr>
-              <w:t>dateAssigned</w:t>
-            </w:r>
-            <w:r>
-              <w:rPr>
-                <w:sz w:val="22"/>
-                <w:szCs w:val="22"/>
-              </w:rPr>
-              <w:t>+++</w:t>
-            </w:r>
-          </w:p>
-        </w:tc>
-        <w:tc>
-          <w:tcPr>
-            <w:tcW w:w="1068" w:type="dxa"/>
-            <w:tcBorders>
-              <w:top w:val="single" w:color="auto" w:sz="4" w:space="0"/>
-              <w:left w:val="single" w:color="auto" w:sz="4" w:space="0"/>
+          </w:p>
+        </w:tc>
+        <w:tc>
+          <w:tcPr>
+            <w:tcW w:w="2134" w:type="dxa"/>
+            <w:gridSpan w:val="2"/>
+            <w:tcBorders>
+              <w:top w:val="single" w:color="auto" w:sz="12" w:space="0"/>
+              <w:left w:val="single" w:color="auto" w:sz="12" w:space="0"/>
               <w:bottom w:val="single" w:color="auto" w:sz="24" w:space="0"/>
               <w:right w:val="single" w:color="auto" w:sz="12" w:space="0"/>
             </w:tcBorders>
@@ -1569,7 +2111,6 @@
           </w:tcPr>
           <w:p>
             <w:pPr>
-              <w:pStyle w:val="Normal"/>
               <w:spacing w:before="40"/>
               <w:jc w:val="center"/>
               <w:rPr>
@@ -1577,57 +2118,22 @@
                 <w:szCs w:val="22"/>
               </w:rPr>
             </w:pPr>
-            <w:r>
-              <w:rPr>
-                <w:sz w:val="22"/>
-                <w:szCs w:val="22"/>
-              </w:rPr>
-              <w:t>+++$</w:t>
-            </w:r>
-            <w:r>
-              <w:rPr>
-                <w:sz w:val="22"/>
-                <w:szCs w:val="22"/>
-              </w:rPr>
-              <w:t>row.contents</w:t>
-            </w:r>
-            <w:r>
-              <w:rPr>
-                <w:sz w:val="22"/>
-                <w:szCs w:val="22"/>
-              </w:rPr>
-              <w:t>[1].</w:t>
-            </w:r>
-            <w:r>
-              <w:rPr>
-                <w:sz w:val="22"/>
-                <w:szCs w:val="22"/>
-              </w:rPr>
-              <w:t>dateCompleted</w:t>
-            </w:r>
-            <w:r>
-              <w:rPr>
-                <w:sz w:val="22"/>
-                <w:szCs w:val="22"/>
-              </w:rPr>
-              <w:t>+++</w:t>
-            </w:r>
-          </w:p>
-        </w:tc>
-        <w:tc>
-          <w:tcPr>
-            <w:tcW w:w="1067" w:type="dxa"/>
-            <w:tcBorders>
-              <w:top w:val="single" w:color="auto" w:sz="4" w:space="0"/>
+          </w:p>
+        </w:tc>
+        <w:tc>
+          <w:tcPr>
+            <w:tcW w:w="2135" w:type="dxa"/>
+            <w:gridSpan w:val="2"/>
+            <w:tcBorders>
+              <w:top w:val="single" w:color="auto" w:sz="12" w:space="0"/>
               <w:left w:val="single" w:color="auto" w:sz="12" w:space="0"/>
               <w:bottom w:val="single" w:color="auto" w:sz="24" w:space="0"/>
-              <w:right w:val="single" w:color="auto" w:sz="4" w:space="0"/>
-            </w:tcBorders>
-            <w:tcMar/>
-          </w:tcPr>
-          <w:p>
-            <w:pPr>
-              <w:pStyle w:val="Normal"/>
+              <w:right w:val="single" w:color="000000" w:themeColor="text1" w:sz="24" w:space="0"/>
+            </w:tcBorders>
+            <w:tcMar/>
+          </w:tcPr>
+          <w:p>
+            <w:pPr>
               <w:spacing w:before="40"/>
               <w:jc w:val="center"/>
               <w:rPr>
@@ -1635,201 +2141,6 @@
                 <w:szCs w:val="22"/>
               </w:rPr>
             </w:pPr>
-            <w:r>
-              <w:rPr>
-                <w:sz w:val="22"/>
-                <w:szCs w:val="22"/>
-              </w:rPr>
-              <w:t>+++$</w:t>
-            </w:r>
-            <w:r>
-              <w:rPr>
-                <w:sz w:val="22"/>
-                <w:szCs w:val="22"/>
-              </w:rPr>
-              <w:t>row.contents</w:t>
-            </w:r>
-            <w:r>
-              <w:rPr>
-                <w:sz w:val="22"/>
-                <w:szCs w:val="22"/>
-              </w:rPr>
-              <w:t>[2].</w:t>
-            </w:r>
-            <w:r>
-              <w:rPr>
-                <w:sz w:val="22"/>
-                <w:szCs w:val="22"/>
-              </w:rPr>
-              <w:t>dateAssigned</w:t>
-            </w:r>
-            <w:r>
-              <w:rPr>
-                <w:sz w:val="22"/>
-                <w:szCs w:val="22"/>
-              </w:rPr>
-              <w:t>+++</w:t>
-            </w:r>
-          </w:p>
-        </w:tc>
-        <w:tc>
-          <w:tcPr>
-            <w:tcW w:w="1067" w:type="dxa"/>
-            <w:tcBorders>
-              <w:top w:val="single" w:color="auto" w:sz="4" w:space="0"/>
-              <w:left w:val="single" w:color="auto" w:sz="4" w:space="0"/>
-              <w:bottom w:val="single" w:color="auto" w:sz="24" w:space="0"/>
-              <w:right w:val="single" w:color="auto" w:sz="12" w:space="0"/>
-            </w:tcBorders>
-            <w:tcMar/>
-          </w:tcPr>
-          <w:p>
-            <w:pPr>
-              <w:pStyle w:val="Normal"/>
-              <w:spacing w:before="40"/>
-              <w:jc w:val="center"/>
-              <w:rPr>
-                <w:sz w:val="22"/>
-                <w:szCs w:val="22"/>
-              </w:rPr>
-            </w:pPr>
-            <w:r>
-              <w:rPr>
-                <w:sz w:val="22"/>
-                <w:szCs w:val="22"/>
-              </w:rPr>
-              <w:t>+++$</w:t>
-            </w:r>
-            <w:r>
-              <w:rPr>
-                <w:sz w:val="22"/>
-                <w:szCs w:val="22"/>
-              </w:rPr>
-              <w:t>row.contents</w:t>
-            </w:r>
-            <w:r>
-              <w:rPr>
-                <w:sz w:val="22"/>
-                <w:szCs w:val="22"/>
-              </w:rPr>
-              <w:t>[2].</w:t>
-            </w:r>
-            <w:r>
-              <w:rPr>
-                <w:sz w:val="22"/>
-                <w:szCs w:val="22"/>
-              </w:rPr>
-              <w:t>dateCompleted</w:t>
-            </w:r>
-            <w:r>
-              <w:rPr>
-                <w:sz w:val="22"/>
-                <w:szCs w:val="22"/>
-              </w:rPr>
-              <w:t>+++</w:t>
-            </w:r>
-          </w:p>
-        </w:tc>
-        <w:tc>
-          <w:tcPr>
-            <w:tcW w:w="1067" w:type="dxa"/>
-            <w:tcBorders>
-              <w:top w:val="single" w:color="auto" w:sz="4" w:space="0"/>
-              <w:left w:val="single" w:color="auto" w:sz="12" w:space="0"/>
-              <w:bottom w:val="single" w:color="auto" w:sz="24" w:space="0"/>
-              <w:right w:val="single" w:color="auto" w:sz="4" w:space="0"/>
-            </w:tcBorders>
-            <w:tcMar/>
-          </w:tcPr>
-          <w:p>
-            <w:pPr>
-              <w:pStyle w:val="Normal"/>
-              <w:spacing w:before="40"/>
-              <w:jc w:val="center"/>
-              <w:rPr>
-                <w:sz w:val="22"/>
-                <w:szCs w:val="22"/>
-              </w:rPr>
-            </w:pPr>
-            <w:r>
-              <w:rPr>
-                <w:sz w:val="22"/>
-                <w:szCs w:val="22"/>
-              </w:rPr>
-              <w:t>+++$</w:t>
-            </w:r>
-            <w:r>
-              <w:rPr>
-                <w:sz w:val="22"/>
-                <w:szCs w:val="22"/>
-              </w:rPr>
-              <w:t>row.contents</w:t>
-            </w:r>
-            <w:r>
-              <w:rPr>
-                <w:sz w:val="22"/>
-                <w:szCs w:val="22"/>
-              </w:rPr>
-              <w:t>[3].</w:t>
-            </w:r>
-            <w:r>
-              <w:rPr>
-                <w:sz w:val="22"/>
-                <w:szCs w:val="22"/>
-              </w:rPr>
-              <w:t>dateAssigned</w:t>
-            </w:r>
-            <w:r>
-              <w:rPr>
-                <w:sz w:val="22"/>
-                <w:szCs w:val="22"/>
-              </w:rPr>
-              <w:t>+++</w:t>
-            </w:r>
-          </w:p>
-        </w:tc>
-        <w:tc>
-          <w:tcPr>
-            <w:tcW w:w="1068" w:type="dxa"/>
-            <w:tcBorders>
-              <w:top w:val="single" w:color="auto" w:sz="4" w:space="0"/>
-              <w:left w:val="single" w:color="auto" w:sz="4" w:space="0"/>
-              <w:bottom w:val="single" w:color="auto" w:sz="24" w:space="0"/>
-              <w:right w:val="single" w:color="auto" w:sz="24" w:space="0"/>
-            </w:tcBorders>
-            <w:tcMar/>
-          </w:tcPr>
-          <w:p>
-            <w:pPr>
-              <w:pStyle w:val="Normal"/>
-              <w:spacing w:before="40"/>
-              <w:jc w:val="center"/>
-              <w:rPr>
-                <w:sz w:val="22"/>
-                <w:szCs w:val="22"/>
-              </w:rPr>
-            </w:pPr>
-            <w:r>
-              <w:rPr>
-                <w:sz w:val="22"/>
-                <w:szCs w:val="22"/>
-              </w:rPr>
-              <w:t>+++$row.contents[3].</w:t>
-            </w:r>
-            <w:r>
-              <w:rPr>
-                <w:sz w:val="22"/>
-                <w:szCs w:val="22"/>
-              </w:rPr>
-              <w:t>dateCompleted</w:t>
-            </w:r>
-            <w:r>
-              <w:rPr>
-                <w:sz w:val="22"/>
-                <w:szCs w:val="22"/>
-              </w:rPr>
-              <w:t>+++</w:t>
-            </w:r>
           </w:p>
         </w:tc>
       </w:tr>
@@ -1851,7 +2162,88 @@
           <w:szCs w:val="18"/>
           <w:lang w:eastAsia="ko-KR"/>
         </w:rPr>
-        <w:t>*새로운 시트를 사용할 때 이 열을 사용하여 각 구역을 마지막으로 완료한 날짜를 기록하십시오.</w:t>
+        <w:t>*</w:t>
+      </w:r>
+      <w:r>
+        <w:rPr>
+          <w:rFonts w:hint="eastAsia" w:ascii="KoPub돋움체 Light" w:hAnsi="KoPub돋움체 Light" w:eastAsia="KoPub돋움체 Light"/>
+          <w:sz w:val="18"/>
+          <w:szCs w:val="18"/>
+          <w:lang w:eastAsia="ko-KR"/>
+        </w:rPr>
+        <w:t xml:space="preserve">새로운 시트를 </w:t>
+      </w:r>
+      <w:r>
+        <w:rPr>
+          <w:rFonts w:hint="eastAsia" w:ascii="KoPub돋움체 Light" w:hAnsi="KoPub돋움체 Light" w:eastAsia="KoPub돋움체 Light"/>
+          <w:sz w:val="18"/>
+          <w:szCs w:val="18"/>
+          <w:lang w:eastAsia="ko-KR"/>
+        </w:rPr>
+        <w:t>사용</w:t>
+      </w:r>
+      <w:r>
+        <w:rPr>
+          <w:rFonts w:hint="eastAsia" w:ascii="KoPub돋움체 Light" w:hAnsi="KoPub돋움체 Light" w:eastAsia="KoPub돋움체 Light"/>
+          <w:sz w:val="18"/>
+          <w:szCs w:val="18"/>
+          <w:lang w:eastAsia="ko-KR"/>
+        </w:rPr>
+        <w:t xml:space="preserve">할 때 </w:t>
+      </w:r>
+      <w:r>
+        <w:rPr>
+          <w:rFonts w:hint="eastAsia" w:ascii="KoPub돋움체 Light" w:hAnsi="KoPub돋움체 Light" w:eastAsia="KoPub돋움체 Light"/>
+          <w:sz w:val="18"/>
+          <w:szCs w:val="18"/>
+          <w:lang w:eastAsia="ko-KR"/>
+        </w:rPr>
+        <w:t xml:space="preserve">이 열을 사용하여 각 </w:t>
+      </w:r>
+      <w:r>
+        <w:rPr>
+          <w:rFonts w:hint="eastAsia" w:ascii="KoPub돋움체 Light" w:hAnsi="KoPub돋움체 Light" w:eastAsia="KoPub돋움체 Light"/>
+          <w:sz w:val="18"/>
+          <w:szCs w:val="18"/>
+          <w:lang w:eastAsia="ko-KR"/>
+        </w:rPr>
+        <w:t>구역</w:t>
+      </w:r>
+      <w:r>
+        <w:rPr>
+          <w:rFonts w:hint="eastAsia" w:ascii="KoPub돋움체 Light" w:hAnsi="KoPub돋움체 Light" w:eastAsia="KoPub돋움체 Light"/>
+          <w:sz w:val="18"/>
+          <w:szCs w:val="18"/>
+          <w:lang w:eastAsia="ko-KR"/>
+        </w:rPr>
+        <w:t>을</w:t>
+      </w:r>
+      <w:r>
+        <w:rPr>
+          <w:rFonts w:hint="eastAsia" w:ascii="KoPub돋움체 Light" w:hAnsi="KoPub돋움체 Light" w:eastAsia="KoPub돋움체 Light"/>
+          <w:sz w:val="18"/>
+          <w:szCs w:val="18"/>
+          <w:lang w:eastAsia="ko-KR"/>
+        </w:rPr>
+        <w:t xml:space="preserve"> 마지막으로 완료</w:t>
+      </w:r>
+      <w:r>
+        <w:rPr>
+          <w:rFonts w:hint="eastAsia" w:ascii="KoPub돋움체 Light" w:hAnsi="KoPub돋움체 Light" w:eastAsia="KoPub돋움체 Light"/>
+          <w:sz w:val="18"/>
+          <w:szCs w:val="18"/>
+          <w:lang w:eastAsia="ko-KR"/>
+        </w:rPr>
+        <w:t>한</w:t>
+      </w:r>
+      <w:r>
+        <w:rPr>
+          <w:rFonts w:hint="eastAsia" w:ascii="KoPub돋움체 Light" w:hAnsi="KoPub돋움체 Light" w:eastAsia="KoPub돋움체 Light"/>
+          <w:sz w:val="18"/>
+          <w:szCs w:val="18"/>
+          <w:lang w:eastAsia="ko-KR"/>
+        </w:rPr>
+        <w:t xml:space="preserve"> 날짜를 기록하십시오.</w:t>
       </w:r>
     </w:p>
     <w:sectPr>

</xml_diff>